<commit_message>
Updates to code document and powerpoints
</commit_message>
<xml_diff>
--- a/Start_Here/CTS2_advanced_tutorial_ui_links_and_code.docx
+++ b/Start_Here/CTS2_advanced_tutorial_ui_links_and_code.docx
@@ -20,6 +20,13 @@
       </w:r>
     </w:p>
     <w:p>
+      <w:pPr>
+        <w:rPr>
+          <w:rStyle w:val="Strong"/>
+          <w:b w:val="0"/>
+          <w:bCs w:val="0"/>
+        </w:rPr>
+      </w:pPr>
       <w:r>
         <w:t>Below are the URLs and snippets of code that we will use for the web application and UI widgets section of the CTS2 tutorial.</w:t>
       </w:r>
@@ -28,6 +35,1678 @@
       <w:pPr>
         <w:pStyle w:val="Heading2"/>
       </w:pPr>
+      <w:proofErr w:type="spellStart"/>
+      <w:r>
+        <w:t>JSFiddle</w:t>
+      </w:r>
+      <w:proofErr w:type="spellEnd"/>
+    </w:p>
+    <w:p/>
+    <w:bookmarkStart w:id="0" w:name="_GoBack"/>
+    <w:p>
+      <w:pPr>
+        <w:rPr>
+          <w:rStyle w:val="Emphasis"/>
+          <w:rFonts w:eastAsia="Times New Roman" w:cs="Times New Roman"/>
+          <w:i w:val="0"/>
+        </w:rPr>
+      </w:pPr>
+      <w:r>
+        <w:fldChar w:fldCharType="begin"/>
+      </w:r>
+      <w:r>
+        <w:instrText xml:space="preserve"> HYPERLINK "http://jsfiddle.net" </w:instrText>
+      </w:r>
+      <w:r>
+        <w:fldChar w:fldCharType="separate"/>
+      </w:r>
+      <w:proofErr w:type="spellStart"/>
+      <w:r>
+        <w:rPr>
+          <w:rStyle w:val="Hyperlink"/>
+          <w:rFonts w:eastAsia="Times New Roman" w:cs="Times New Roman"/>
+          <w:i/>
+        </w:rPr>
+        <w:t>JsFiddle</w:t>
+      </w:r>
+      <w:proofErr w:type="spellEnd"/>
+      <w:r>
+        <w:rPr>
+          <w:rStyle w:val="Hyperlink"/>
+          <w:rFonts w:eastAsia="Times New Roman" w:cs="Times New Roman"/>
+          <w:i/>
+        </w:rPr>
+        <w:fldChar w:fldCharType="end"/>
+      </w:r>
+      <w:r>
+        <w:rPr>
+          <w:rFonts w:eastAsia="Times New Roman" w:cs="Times New Roman"/>
+          <w:i/>
+        </w:rPr>
+        <w:t xml:space="preserve"> </w:t>
+      </w:r>
+      <w:r>
+        <w:rPr>
+          <w:rStyle w:val="Emphasis"/>
+          <w:rFonts w:eastAsia="Times New Roman" w:cs="Times New Roman"/>
+          <w:i w:val="0"/>
+        </w:rPr>
+        <w:t xml:space="preserve">is a playground for web developers, a tool that may be used in many ways. </w:t>
+      </w:r>
+      <w:bookmarkEnd w:id="0"/>
+      <w:r>
+        <w:rPr>
+          <w:rStyle w:val="Emphasis"/>
+          <w:rFonts w:eastAsia="Times New Roman" w:cs="Times New Roman"/>
+          <w:i w:val="0"/>
+        </w:rPr>
+        <w:t>One can use it as an online editor for snippets build from HTML, CSS and JavaScript. The code can then be shared.</w:t>
+      </w:r>
+    </w:p>
+    <w:p>
+      <w:pPr>
+        <w:rPr>
+          <w:rStyle w:val="Emphasis"/>
+          <w:rFonts w:eastAsia="Times New Roman" w:cs="Times New Roman"/>
+          <w:i w:val="0"/>
+        </w:rPr>
+      </w:pPr>
+    </w:p>
+    <w:p>
+      <w:pPr>
+        <w:ind w:firstLine="720"/>
+        <w:rPr>
+          <w:rFonts w:eastAsia="Times New Roman" w:cs="Times New Roman"/>
+          <w:b/>
+          <w:iCs/>
+          <w:color w:val="008000"/>
+        </w:rPr>
+      </w:pPr>
+      <w:hyperlink r:id="rId9" w:history="1">
+        <w:r>
+          <w:rPr>
+            <w:rStyle w:val="Hyperlink"/>
+            <w:rFonts w:eastAsia="Times New Roman" w:cs="Times New Roman"/>
+            <w:b/>
+            <w:iCs/>
+          </w:rPr>
+          <w:t>http://jsfiddle.net/</w:t>
+        </w:r>
+      </w:hyperlink>
+    </w:p>
+    <w:p>
+      <w:pPr>
+        <w:rPr>
+          <w:rFonts w:eastAsia="Times New Roman" w:cs="Times New Roman"/>
+          <w:b/>
+          <w:iCs/>
+          <w:color w:val="008000"/>
+        </w:rPr>
+      </w:pPr>
+    </w:p>
+    <w:p>
+      <w:pPr>
+        <w:rPr>
+          <w:rFonts w:eastAsia="Times New Roman" w:cs="Times New Roman"/>
+          <w:b/>
+          <w:iCs/>
+          <w:color w:val="4F81BD" w:themeColor="accent1"/>
+        </w:rPr>
+      </w:pPr>
+      <w:r>
+        <w:rPr>
+          <w:rFonts w:eastAsia="Times New Roman" w:cs="Times New Roman"/>
+          <w:b/>
+          <w:iCs/>
+          <w:color w:val="4F81BD" w:themeColor="accent1"/>
+        </w:rPr>
+        <w:t xml:space="preserve">Optional Firefox Add-On – </w:t>
+      </w:r>
+      <w:proofErr w:type="spellStart"/>
+      <w:r>
+        <w:rPr>
+          <w:rFonts w:eastAsia="Times New Roman" w:cs="Times New Roman"/>
+          <w:b/>
+          <w:iCs/>
+          <w:color w:val="4F81BD" w:themeColor="accent1"/>
+        </w:rPr>
+        <w:t>JSONView</w:t>
+      </w:r>
+      <w:proofErr w:type="spellEnd"/>
+      <w:r>
+        <w:rPr>
+          <w:rFonts w:eastAsia="Times New Roman" w:cs="Times New Roman"/>
+          <w:b/>
+          <w:iCs/>
+          <w:color w:val="4F81BD" w:themeColor="accent1"/>
+        </w:rPr>
+        <w:t xml:space="preserve"> 0.7</w:t>
+      </w:r>
+    </w:p>
+    <w:p>
+      <w:pPr>
+        <w:rPr>
+          <w:rFonts w:eastAsia="Times New Roman" w:cs="Times New Roman"/>
+          <w:b/>
+          <w:iCs/>
+          <w:color w:val="4F81BD" w:themeColor="accent1"/>
+        </w:rPr>
+      </w:pPr>
+    </w:p>
+    <w:p>
+      <w:pPr>
+        <w:rPr>
+          <w:rFonts w:eastAsia="Times New Roman" w:cs="Times New Roman"/>
+          <w:iCs/>
+          <w:color w:val="000000" w:themeColor="text1"/>
+        </w:rPr>
+      </w:pPr>
+      <w:r>
+        <w:rPr>
+          <w:rFonts w:eastAsia="Times New Roman" w:cs="Times New Roman"/>
+          <w:b/>
+          <w:iCs/>
+          <w:color w:val="008000"/>
+        </w:rPr>
+        <w:tab/>
+      </w:r>
+      <w:r>
+        <w:rPr>
+          <w:rFonts w:eastAsia="Times New Roman" w:cs="Times New Roman"/>
+          <w:iCs/>
+          <w:color w:val="000000" w:themeColor="text1"/>
+        </w:rPr>
+        <w:t>This is a tool that displays JSON in easily readable format.</w:t>
+      </w:r>
+    </w:p>
+    <w:p>
+      <w:pPr>
+        <w:pStyle w:val="Heading2"/>
+      </w:pPr>
+      <w:r>
+        <w:t>JavaScript Basics</w:t>
+      </w:r>
+    </w:p>
+    <w:p>
+      <w:pPr>
+        <w:pStyle w:val="Heading2"/>
+        <w:rPr>
+          <w:b w:val="0"/>
+          <w:i/>
+          <w:sz w:val="24"/>
+          <w:szCs w:val="24"/>
+        </w:rPr>
+      </w:pPr>
+      <w:r>
+        <w:rPr>
+          <w:b w:val="0"/>
+          <w:i/>
+          <w:sz w:val="24"/>
+          <w:szCs w:val="24"/>
+        </w:rPr>
+        <w:t>Most Basic CTS2 Service REST call</w:t>
+      </w:r>
+    </w:p>
+    <w:p/>
+    <w:p>
+      <w:pPr>
+        <w:widowControl w:val="0"/>
+        <w:autoSpaceDE w:val="0"/>
+        <w:autoSpaceDN w:val="0"/>
+        <w:adjustRightInd w:val="0"/>
+        <w:ind w:left="720"/>
+        <w:rPr>
+          <w:rFonts w:cs="Arial"/>
+          <w:b/>
+          <w:color w:val="008000"/>
+        </w:rPr>
+      </w:pPr>
+      <w:proofErr w:type="gramStart"/>
+      <w:r>
+        <w:rPr>
+          <w:rFonts w:cs="Arial"/>
+          <w:b/>
+          <w:color w:val="008000"/>
+        </w:rPr>
+        <w:t>$.</w:t>
+      </w:r>
+      <w:proofErr w:type="spellStart"/>
+      <w:r>
+        <w:rPr>
+          <w:rFonts w:cs="Arial"/>
+          <w:b/>
+          <w:color w:val="008000"/>
+        </w:rPr>
+        <w:t>getJSON</w:t>
+      </w:r>
+      <w:proofErr w:type="spellEnd"/>
+      <w:proofErr w:type="gramEnd"/>
+      <w:r>
+        <w:rPr>
+          <w:rFonts w:cs="Arial"/>
+          <w:b/>
+          <w:color w:val="008000"/>
+        </w:rPr>
+        <w:t>("http://informatics.mayo.edu/cts2/rest/codesystem/SNOMEDCT?format=json&amp;callback=?",    </w:t>
+      </w:r>
+    </w:p>
+    <w:p>
+      <w:pPr>
+        <w:widowControl w:val="0"/>
+        <w:autoSpaceDE w:val="0"/>
+        <w:autoSpaceDN w:val="0"/>
+        <w:adjustRightInd w:val="0"/>
+        <w:ind w:left="720"/>
+        <w:rPr>
+          <w:rFonts w:cs="Arial"/>
+          <w:b/>
+          <w:color w:val="008000"/>
+        </w:rPr>
+      </w:pPr>
+      <w:r>
+        <w:rPr>
+          <w:rFonts w:cs="Arial"/>
+          <w:b/>
+          <w:color w:val="008000"/>
+        </w:rPr>
+        <w:t xml:space="preserve">  </w:t>
+      </w:r>
+    </w:p>
+    <w:p>
+      <w:pPr>
+        <w:widowControl w:val="0"/>
+        <w:autoSpaceDE w:val="0"/>
+        <w:autoSpaceDN w:val="0"/>
+        <w:adjustRightInd w:val="0"/>
+        <w:ind w:left="720"/>
+        <w:rPr>
+          <w:rFonts w:cs="Arial"/>
+          <w:b/>
+          <w:color w:val="008000"/>
+        </w:rPr>
+      </w:pPr>
+      <w:proofErr w:type="gramStart"/>
+      <w:r>
+        <w:rPr>
+          <w:rFonts w:cs="Arial"/>
+          <w:b/>
+          <w:color w:val="008000"/>
+        </w:rPr>
+        <w:t>function</w:t>
+      </w:r>
+      <w:proofErr w:type="gramEnd"/>
+      <w:r>
+        <w:rPr>
+          <w:rFonts w:cs="Arial"/>
+          <w:b/>
+          <w:color w:val="008000"/>
+        </w:rPr>
+        <w:t>(cts2JSON) {  </w:t>
+      </w:r>
+    </w:p>
+    <w:p>
+      <w:pPr>
+        <w:widowControl w:val="0"/>
+        <w:autoSpaceDE w:val="0"/>
+        <w:autoSpaceDN w:val="0"/>
+        <w:adjustRightInd w:val="0"/>
+        <w:ind w:left="720"/>
+        <w:rPr>
+          <w:rFonts w:cs="Arial"/>
+          <w:b/>
+          <w:color w:val="008000"/>
+        </w:rPr>
+      </w:pPr>
+      <w:r>
+        <w:rPr>
+          <w:rFonts w:cs="Arial"/>
+          <w:b/>
+          <w:color w:val="008000"/>
+        </w:rPr>
+        <w:t xml:space="preserve">     </w:t>
+      </w:r>
+      <w:proofErr w:type="spellStart"/>
+      <w:proofErr w:type="gramStart"/>
+      <w:r>
+        <w:rPr>
+          <w:rFonts w:cs="Arial"/>
+          <w:b/>
+          <w:color w:val="008000"/>
+        </w:rPr>
+        <w:t>document.write</w:t>
+      </w:r>
+      <w:proofErr w:type="spellEnd"/>
+      <w:proofErr w:type="gramEnd"/>
+      <w:r>
+        <w:rPr>
+          <w:rFonts w:cs="Arial"/>
+          <w:b/>
+          <w:color w:val="008000"/>
+        </w:rPr>
+        <w:t>(cts2JSON.codeSystemCatalogEntryMsg.codeSystemCatalogEntry.codeSystemName);</w:t>
+      </w:r>
+    </w:p>
+    <w:p>
+      <w:pPr>
+        <w:widowControl w:val="0"/>
+        <w:autoSpaceDE w:val="0"/>
+        <w:autoSpaceDN w:val="0"/>
+        <w:adjustRightInd w:val="0"/>
+        <w:ind w:left="720"/>
+        <w:rPr>
+          <w:rFonts w:cs="Arial"/>
+          <w:b/>
+          <w:color w:val="008000"/>
+        </w:rPr>
+      </w:pPr>
+      <w:r>
+        <w:rPr>
+          <w:rFonts w:cs="Arial"/>
+          <w:b/>
+          <w:color w:val="008000"/>
+        </w:rPr>
+        <w:t> });</w:t>
+      </w:r>
+    </w:p>
+    <w:p/>
+    <w:p>
+      <w:pPr>
+        <w:rPr>
+          <w:i/>
+          <w:color w:val="4F81BD" w:themeColor="accent1"/>
+        </w:rPr>
+      </w:pPr>
+      <w:proofErr w:type="spellStart"/>
+      <w:r>
+        <w:rPr>
+          <w:i/>
+          <w:color w:val="4F81BD" w:themeColor="accent1"/>
+        </w:rPr>
+        <w:t>CodeSystem</w:t>
+      </w:r>
+      <w:proofErr w:type="spellEnd"/>
+      <w:r>
+        <w:rPr>
+          <w:i/>
+          <w:color w:val="4F81BD" w:themeColor="accent1"/>
+        </w:rPr>
+        <w:t xml:space="preserve"> SNOMEDCT in JSON</w:t>
+      </w:r>
+    </w:p>
+    <w:p>
+      <w:pPr>
+        <w:rPr>
+          <w:color w:val="4F81BD" w:themeColor="accent1"/>
+        </w:rPr>
+      </w:pPr>
+    </w:p>
+    <w:p>
+      <w:pPr>
+        <w:ind w:firstLine="720"/>
+        <w:rPr>
+          <w:rFonts w:cs="Arial"/>
+          <w:b/>
+          <w:color w:val="008000"/>
+        </w:rPr>
+      </w:pPr>
+      <w:hyperlink r:id="rId10" w:history="1">
+        <w:r>
+          <w:rPr>
+            <w:rStyle w:val="Hyperlink"/>
+            <w:rFonts w:cs="Arial"/>
+            <w:b/>
+            <w:color w:val="008000"/>
+          </w:rPr>
+          <w:t>http://informatics.mayo.edu/cts2/rest/codesystem/SNOMEDCT?format=json</w:t>
+        </w:r>
+      </w:hyperlink>
+    </w:p>
+    <w:p/>
+    <w:p>
+      <w:pPr>
+        <w:rPr>
+          <w:color w:val="4F81BD" w:themeColor="accent1"/>
+        </w:rPr>
+      </w:pPr>
+      <w:r>
+        <w:rPr>
+          <w:color w:val="4F81BD" w:themeColor="accent1"/>
+        </w:rPr>
+        <w:t>Basic Code System example</w:t>
+      </w:r>
+      <w:r>
+        <w:rPr>
+          <w:color w:val="4F81BD" w:themeColor="accent1"/>
+        </w:rPr>
+        <w:t>s</w:t>
+      </w:r>
+      <w:r>
+        <w:rPr>
+          <w:color w:val="4F81BD" w:themeColor="accent1"/>
+        </w:rPr>
+        <w:t xml:space="preserve"> - </w:t>
+      </w:r>
+      <w:proofErr w:type="spellStart"/>
+      <w:r>
+        <w:rPr>
+          <w:color w:val="4F81BD" w:themeColor="accent1"/>
+        </w:rPr>
+        <w:t>JSFiddle</w:t>
+      </w:r>
+      <w:proofErr w:type="spellEnd"/>
+    </w:p>
+    <w:p>
+      <w:pPr>
+        <w:rPr>
+          <w:color w:val="4F81BD" w:themeColor="accent1"/>
+        </w:rPr>
+      </w:pPr>
+    </w:p>
+    <w:p>
+      <w:pPr>
+        <w:ind w:firstLine="720"/>
+        <w:rPr>
+          <w:b/>
+          <w:color w:val="008000"/>
+        </w:rPr>
+      </w:pPr>
+      <w:hyperlink r:id="rId11" w:history="1">
+        <w:r>
+          <w:rPr>
+            <w:rStyle w:val="Hyperlink"/>
+            <w:b/>
+            <w:color w:val="008000"/>
+          </w:rPr>
+          <w:t>http://jsfiddle.net/coryendle/yPC4K/</w:t>
+        </w:r>
+      </w:hyperlink>
+    </w:p>
+    <w:p>
+      <w:pPr>
+        <w:ind w:firstLine="720"/>
+        <w:rPr>
+          <w:b/>
+          <w:color w:val="008000"/>
+        </w:rPr>
+      </w:pPr>
+    </w:p>
+    <w:p>
+      <w:pPr>
+        <w:ind w:firstLine="720"/>
+        <w:rPr>
+          <w:b/>
+          <w:color w:val="008000"/>
+        </w:rPr>
+      </w:pPr>
+      <w:hyperlink r:id="rId12" w:history="1">
+        <w:r>
+          <w:rPr>
+            <w:rStyle w:val="Hyperlink"/>
+            <w:b/>
+            <w:color w:val="008000"/>
+          </w:rPr>
+          <w:t>http://informatics.mayo.edu/cts2/rest/valuesets?format=json</w:t>
+        </w:r>
+      </w:hyperlink>
+    </w:p>
+    <w:p>
+      <w:pPr>
+        <w:ind w:firstLine="720"/>
+        <w:rPr>
+          <w:b/>
+          <w:color w:val="008000"/>
+        </w:rPr>
+      </w:pPr>
+    </w:p>
+    <w:p>
+      <w:pPr>
+        <w:ind w:firstLine="720"/>
+        <w:rPr>
+          <w:b/>
+          <w:color w:val="008000"/>
+        </w:rPr>
+      </w:pPr>
+      <w:hyperlink r:id="rId13" w:history="1">
+        <w:r>
+          <w:rPr>
+            <w:rStyle w:val="Hyperlink"/>
+            <w:b/>
+          </w:rPr>
+          <w:t>http://informatics.mayo.edu/cts2/rest/valueset/SOFA?format=json</w:t>
+        </w:r>
+      </w:hyperlink>
+    </w:p>
+    <w:p>
+      <w:pPr>
+        <w:ind w:firstLine="720"/>
+        <w:rPr>
+          <w:b/>
+          <w:color w:val="008000"/>
+        </w:rPr>
+      </w:pPr>
+    </w:p>
+    <w:p>
+      <w:pPr>
+        <w:rPr>
+          <w:b/>
+          <w:color w:val="008000"/>
+        </w:rPr>
+      </w:pPr>
+      <w:r>
+        <w:rPr>
+          <w:color w:val="4F81BD" w:themeColor="accent1"/>
+        </w:rPr>
+        <w:t xml:space="preserve">Code System Example – Add new row </w:t>
+      </w:r>
+      <w:r>
+        <w:rPr>
+          <w:color w:val="4F81BD" w:themeColor="accent1"/>
+        </w:rPr>
+        <w:t>–</w:t>
+      </w:r>
+      <w:r>
+        <w:rPr>
+          <w:color w:val="4F81BD" w:themeColor="accent1"/>
+        </w:rPr>
+        <w:t xml:space="preserve"> About</w:t>
+      </w:r>
+      <w:r>
+        <w:rPr>
+          <w:color w:val="4F81BD" w:themeColor="accent1"/>
+        </w:rPr>
+        <w:t xml:space="preserve"> -- </w:t>
+      </w:r>
+      <w:r>
+        <w:rPr>
+          <w:color w:val="4F81BD" w:themeColor="accent1"/>
+        </w:rPr>
+        <w:t>VARIABLE</w:t>
+      </w:r>
+    </w:p>
+    <w:p>
+      <w:pPr>
+        <w:ind w:firstLine="720"/>
+        <w:rPr>
+          <w:b/>
+          <w:color w:val="008000"/>
+        </w:rPr>
+      </w:pPr>
+      <w:proofErr w:type="spellStart"/>
+      <w:proofErr w:type="gramStart"/>
+      <w:r>
+        <w:rPr>
+          <w:b/>
+          <w:color w:val="008000"/>
+        </w:rPr>
+        <w:t>var</w:t>
+      </w:r>
+      <w:proofErr w:type="spellEnd"/>
+      <w:proofErr w:type="gramEnd"/>
+      <w:r>
+        <w:rPr>
+          <w:b/>
+          <w:color w:val="008000"/>
+        </w:rPr>
+        <w:t xml:space="preserve"> about = cts2JSON.codeSystemCatalogEntryMsg.codeSystemCatalogEntry.about;</w:t>
+      </w:r>
+    </w:p>
+    <w:p>
+      <w:pPr>
+        <w:rPr>
+          <w:color w:val="4F81BD" w:themeColor="accent1"/>
+        </w:rPr>
+      </w:pPr>
+    </w:p>
+    <w:p>
+      <w:pPr>
+        <w:rPr>
+          <w:color w:val="4F81BD" w:themeColor="accent1"/>
+        </w:rPr>
+      </w:pPr>
+      <w:r>
+        <w:rPr>
+          <w:color w:val="4F81BD" w:themeColor="accent1"/>
+        </w:rPr>
+        <w:t xml:space="preserve">Code System Example – Add new row </w:t>
+      </w:r>
+      <w:r>
+        <w:rPr>
+          <w:color w:val="4F81BD" w:themeColor="accent1"/>
+        </w:rPr>
+        <w:t>–</w:t>
+      </w:r>
+      <w:r>
+        <w:rPr>
+          <w:color w:val="4F81BD" w:themeColor="accent1"/>
+        </w:rPr>
+        <w:t xml:space="preserve"> About</w:t>
+      </w:r>
+      <w:r>
+        <w:rPr>
+          <w:color w:val="4F81BD" w:themeColor="accent1"/>
+        </w:rPr>
+        <w:t xml:space="preserve"> --</w:t>
+      </w:r>
+      <w:r>
+        <w:rPr>
+          <w:color w:val="4F81BD" w:themeColor="accent1"/>
+        </w:rPr>
+        <w:t xml:space="preserve"> HTML</w:t>
+      </w:r>
+      <w:r>
+        <w:rPr>
+          <w:color w:val="4F81BD" w:themeColor="accent1"/>
+        </w:rPr>
+        <w:t xml:space="preserve"> </w:t>
+      </w:r>
+    </w:p>
+    <w:p>
+      <w:pPr>
+        <w:rPr>
+          <w:color w:val="4F81BD" w:themeColor="accent1"/>
+        </w:rPr>
+      </w:pPr>
+    </w:p>
+    <w:p>
+      <w:pPr>
+        <w:ind w:firstLine="720"/>
+        <w:rPr>
+          <w:b/>
+          <w:color w:val="008000"/>
+        </w:rPr>
+      </w:pPr>
+      <w:r>
+        <w:rPr>
+          <w:b/>
+          <w:color w:val="008000"/>
+        </w:rPr>
+        <w:t>"&lt;</w:t>
+      </w:r>
+      <w:proofErr w:type="spellStart"/>
+      <w:proofErr w:type="gramStart"/>
+      <w:r>
+        <w:rPr>
+          <w:b/>
+          <w:color w:val="008000"/>
+        </w:rPr>
+        <w:t>tr</w:t>
+      </w:r>
+      <w:proofErr w:type="spellEnd"/>
+      <w:proofErr w:type="gramEnd"/>
+      <w:r>
+        <w:rPr>
+          <w:b/>
+          <w:color w:val="008000"/>
+        </w:rPr>
+        <w:t>&gt;&lt;td class=\"</w:t>
+      </w:r>
+      <w:proofErr w:type="spellStart"/>
+      <w:r>
+        <w:rPr>
+          <w:b/>
+          <w:color w:val="008000"/>
+        </w:rPr>
+        <w:t>noWrap</w:t>
+      </w:r>
+      <w:proofErr w:type="spellEnd"/>
+      <w:r>
+        <w:rPr>
+          <w:b/>
+          <w:color w:val="008000"/>
+        </w:rPr>
+        <w:t>\"&gt;About:&lt;/td&gt;&lt;td&gt;" + about + "&lt;/td&gt;&lt;/</w:t>
+      </w:r>
+      <w:proofErr w:type="spellStart"/>
+      <w:r>
+        <w:rPr>
+          <w:b/>
+          <w:color w:val="008000"/>
+        </w:rPr>
+        <w:t>tr</w:t>
+      </w:r>
+      <w:proofErr w:type="spellEnd"/>
+      <w:r>
+        <w:rPr>
+          <w:b/>
+          <w:color w:val="008000"/>
+        </w:rPr>
+        <w:t>&gt;" +</w:t>
+      </w:r>
+    </w:p>
+    <w:p>
+      <w:pPr>
+        <w:ind w:firstLine="720"/>
+        <w:rPr>
+          <w:b/>
+          <w:color w:val="008000"/>
+        </w:rPr>
+      </w:pPr>
+    </w:p>
+    <w:p>
+      <w:pPr>
+        <w:rPr>
+          <w:b/>
+          <w:color w:val="008000"/>
+        </w:rPr>
+      </w:pPr>
+    </w:p>
+    <w:p>
+      <w:pPr>
+        <w:rPr>
+          <w:color w:val="4F81BD" w:themeColor="accent1"/>
+        </w:rPr>
+      </w:pPr>
+      <w:r>
+        <w:rPr>
+          <w:color w:val="4F81BD" w:themeColor="accent1"/>
+        </w:rPr>
+        <w:t xml:space="preserve">Basic </w:t>
+      </w:r>
+      <w:r>
+        <w:rPr>
+          <w:color w:val="4F81BD" w:themeColor="accent1"/>
+        </w:rPr>
+        <w:t xml:space="preserve">Value </w:t>
+      </w:r>
+      <w:proofErr w:type="gramStart"/>
+      <w:r>
+        <w:rPr>
+          <w:color w:val="4F81BD" w:themeColor="accent1"/>
+        </w:rPr>
+        <w:t>Set</w:t>
+      </w:r>
+      <w:proofErr w:type="gramEnd"/>
+      <w:r>
+        <w:rPr>
+          <w:color w:val="4F81BD" w:themeColor="accent1"/>
+        </w:rPr>
+        <w:t xml:space="preserve"> example</w:t>
+      </w:r>
+      <w:r>
+        <w:rPr>
+          <w:color w:val="4F81BD" w:themeColor="accent1"/>
+        </w:rPr>
+        <w:t xml:space="preserve">s - </w:t>
+      </w:r>
+      <w:proofErr w:type="spellStart"/>
+      <w:r>
+        <w:rPr>
+          <w:color w:val="4F81BD" w:themeColor="accent1"/>
+        </w:rPr>
+        <w:t>JSFiddle</w:t>
+      </w:r>
+      <w:proofErr w:type="spellEnd"/>
+    </w:p>
+    <w:p>
+      <w:pPr>
+        <w:rPr>
+          <w:color w:val="008000"/>
+        </w:rPr>
+      </w:pPr>
+    </w:p>
+    <w:p>
+      <w:pPr>
+        <w:ind w:firstLine="720"/>
+        <w:rPr>
+          <w:b/>
+          <w:color w:val="008000"/>
+        </w:rPr>
+      </w:pPr>
+      <w:hyperlink r:id="rId14" w:history="1">
+        <w:r>
+          <w:rPr>
+            <w:rStyle w:val="Hyperlink"/>
+            <w:b/>
+            <w:color w:val="008000"/>
+          </w:rPr>
+          <w:t>http://jsfiddle.net/coryendle/rLSUa/</w:t>
+        </w:r>
+      </w:hyperlink>
+    </w:p>
+    <w:p>
+      <w:pPr>
+        <w:ind w:firstLine="720"/>
+        <w:rPr>
+          <w:b/>
+          <w:color w:val="008000"/>
+        </w:rPr>
+      </w:pPr>
+    </w:p>
+    <w:p>
+      <w:pPr>
+        <w:ind w:firstLine="720"/>
+        <w:rPr>
+          <w:b/>
+          <w:color w:val="008000"/>
+        </w:rPr>
+      </w:pPr>
+      <w:hyperlink r:id="rId15" w:history="1">
+        <w:r>
+          <w:rPr>
+            <w:rStyle w:val="Hyperlink"/>
+            <w:b/>
+            <w:color w:val="008000"/>
+          </w:rPr>
+          <w:t>http://informatics.mayo.edu/cts2/rest/valuesets?format=json</w:t>
+        </w:r>
+      </w:hyperlink>
+    </w:p>
+    <w:p>
+      <w:pPr>
+        <w:ind w:firstLine="720"/>
+        <w:rPr>
+          <w:b/>
+          <w:color w:val="008000"/>
+        </w:rPr>
+      </w:pPr>
+    </w:p>
+    <w:p>
+      <w:pPr>
+        <w:ind w:firstLine="720"/>
+        <w:rPr>
+          <w:b/>
+          <w:color w:val="008000"/>
+        </w:rPr>
+      </w:pPr>
+      <w:hyperlink r:id="rId16" w:history="1">
+        <w:r>
+          <w:rPr>
+            <w:rStyle w:val="Hyperlink"/>
+            <w:b/>
+            <w:color w:val="008000"/>
+          </w:rPr>
+          <w:t>http://informatics.mayo.edu/cts2/rest/valueset/SOFA?format=json</w:t>
+        </w:r>
+      </w:hyperlink>
+    </w:p>
+    <w:p>
+      <w:pPr>
+        <w:ind w:firstLine="720"/>
+        <w:rPr>
+          <w:b/>
+          <w:color w:val="008000"/>
+        </w:rPr>
+      </w:pPr>
+    </w:p>
+    <w:p>
+      <w:pPr>
+        <w:ind w:firstLine="720"/>
+        <w:rPr>
+          <w:b/>
+          <w:color w:val="008000"/>
+        </w:rPr>
+      </w:pPr>
+      <w:r>
+        <w:rPr>
+          <w:b/>
+          <w:color w:val="008000"/>
+        </w:rPr>
+        <w:t>http://informatics.mayo.edu/cts2/rest/valueset/SOFA/resolution</w:t>
+      </w:r>
+      <w:proofErr w:type="gramStart"/>
+      <w:r>
+        <w:rPr>
+          <w:b/>
+          <w:color w:val="008000"/>
+        </w:rPr>
+        <w:t>?format</w:t>
+      </w:r>
+      <w:proofErr w:type="gramEnd"/>
+      <w:r>
+        <w:rPr>
+          <w:b/>
+          <w:color w:val="008000"/>
+        </w:rPr>
+        <w:t>=json</w:t>
+      </w:r>
+    </w:p>
+    <w:p>
+      <w:pPr>
+        <w:ind w:firstLine="720"/>
+        <w:rPr>
+          <w:b/>
+          <w:color w:val="008000"/>
+        </w:rPr>
+      </w:pPr>
+    </w:p>
+    <w:p>
+      <w:pPr>
+        <w:pStyle w:val="Heading2"/>
+      </w:pPr>
+      <w:r>
+        <w:t>Tooltip Widget</w:t>
+      </w:r>
+    </w:p>
+    <w:p/>
+    <w:p>
+      <w:pPr>
+        <w:pStyle w:val="Subtitle"/>
+      </w:pPr>
+      <w:r>
+        <w:t>REST call to retrieve a list of Value Sets</w:t>
+      </w:r>
+    </w:p>
+    <w:p>
+      <w:pPr>
+        <w:ind w:firstLine="720"/>
+        <w:rPr>
+          <w:rStyle w:val="Strong"/>
+        </w:rPr>
+      </w:pPr>
+    </w:p>
+    <w:p>
+      <w:pPr>
+        <w:ind w:firstLine="720"/>
+        <w:rPr>
+          <w:rStyle w:val="Strong"/>
+          <w:color w:val="008000"/>
+        </w:rPr>
+      </w:pPr>
+      <w:hyperlink r:id="rId17" w:history="1">
+        <w:r>
+          <w:rPr>
+            <w:rStyle w:val="Strong"/>
+            <w:color w:val="008000"/>
+          </w:rPr>
+          <w:t>http://informatics.mayo.edu/cts2/rest/valuesets</w:t>
+        </w:r>
+      </w:hyperlink>
+    </w:p>
+    <w:p/>
+    <w:p>
+      <w:pPr>
+        <w:pStyle w:val="Subtitle"/>
+      </w:pPr>
+      <w:r>
+        <w:t>REST call to retrieve a Value Set based on an ID</w:t>
+      </w:r>
+    </w:p>
+    <w:p>
+      <w:pPr>
+        <w:ind w:firstLine="720"/>
+        <w:rPr>
+          <w:rStyle w:val="Strong"/>
+        </w:rPr>
+      </w:pPr>
+    </w:p>
+    <w:p>
+      <w:pPr>
+        <w:ind w:firstLine="720"/>
+        <w:rPr>
+          <w:b/>
+          <w:color w:val="008000"/>
+        </w:rPr>
+      </w:pPr>
+      <w:hyperlink r:id="rId18" w:history="1">
+        <w:r>
+          <w:rPr>
+            <w:rStyle w:val="Hyperlink"/>
+            <w:b/>
+          </w:rPr>
+          <w:t>http://informatics.mayo.edu/cts2/rest/valueset/skos?format=json</w:t>
+        </w:r>
+      </w:hyperlink>
+    </w:p>
+    <w:p>
+      <w:pPr>
+        <w:pStyle w:val="ListParagraph"/>
+        <w:ind w:left="2160"/>
+      </w:pPr>
+    </w:p>
+    <w:p>
+      <w:pPr>
+        <w:pStyle w:val="Subtitle"/>
+      </w:pPr>
+      <w:proofErr w:type="spellStart"/>
+      <w:r>
+        <w:t>JSFiddle</w:t>
+      </w:r>
+      <w:proofErr w:type="spellEnd"/>
+      <w:r>
+        <w:t xml:space="preserve"> Tooltip Widget </w:t>
+      </w:r>
+    </w:p>
+    <w:p>
+      <w:pPr>
+        <w:ind w:firstLine="720"/>
+        <w:rPr>
+          <w:rStyle w:val="Strong"/>
+        </w:rPr>
+      </w:pPr>
+    </w:p>
+    <w:p>
+      <w:pPr>
+        <w:ind w:firstLine="720"/>
+        <w:rPr>
+          <w:rStyle w:val="Strong"/>
+          <w:color w:val="008000"/>
+        </w:rPr>
+      </w:pPr>
+      <w:hyperlink r:id="rId19" w:history="1">
+        <w:r>
+          <w:rPr>
+            <w:rStyle w:val="Strong"/>
+            <w:color w:val="008000"/>
+          </w:rPr>
+          <w:t>http://jsfiddle.net/coryendle/n9bWF/</w:t>
+        </w:r>
+      </w:hyperlink>
+    </w:p>
+    <w:p>
+      <w:pPr>
+        <w:pStyle w:val="ListParagraph"/>
+        <w:ind w:left="2160"/>
+      </w:pPr>
+    </w:p>
+    <w:p>
+      <w:pPr>
+        <w:pStyle w:val="Subtitle"/>
+      </w:pPr>
+      <w:r>
+        <w:t>HTML c</w:t>
+      </w:r>
+      <w:r>
+        <w:t>ode for new Tooltip</w:t>
+      </w:r>
+    </w:p>
+    <w:p/>
+    <w:p>
+      <w:pPr>
+        <w:ind w:firstLine="720"/>
+        <w:rPr>
+          <w:rStyle w:val="Strong"/>
+          <w:color w:val="008000"/>
+        </w:rPr>
+      </w:pPr>
+      <w:r>
+        <w:rPr>
+          <w:rStyle w:val="Strong"/>
+          <w:color w:val="008000"/>
+        </w:rPr>
+        <w:t>&lt;</w:t>
+      </w:r>
+      <w:proofErr w:type="gramStart"/>
+      <w:r>
+        <w:rPr>
+          <w:rStyle w:val="Strong"/>
+          <w:color w:val="008000"/>
+        </w:rPr>
+        <w:t>p</w:t>
+      </w:r>
+      <w:proofErr w:type="gramEnd"/>
+      <w:r>
+        <w:rPr>
+          <w:rStyle w:val="Strong"/>
+          <w:color w:val="008000"/>
+        </w:rPr>
+        <w:t xml:space="preserve">&gt;&lt;a </w:t>
+      </w:r>
+      <w:proofErr w:type="spellStart"/>
+      <w:r>
+        <w:rPr>
+          <w:rStyle w:val="Strong"/>
+          <w:color w:val="008000"/>
+        </w:rPr>
+        <w:t>href</w:t>
+      </w:r>
+      <w:proofErr w:type="spellEnd"/>
+      <w:r>
+        <w:rPr>
+          <w:rStyle w:val="Strong"/>
+          <w:color w:val="008000"/>
+        </w:rPr>
+        <w:t>="#" class="</w:t>
+      </w:r>
+      <w:proofErr w:type="spellStart"/>
+      <w:r>
+        <w:rPr>
+          <w:rStyle w:val="Strong"/>
+          <w:color w:val="008000"/>
+        </w:rPr>
+        <w:t>hint_vs</w:t>
+      </w:r>
+      <w:proofErr w:type="spellEnd"/>
+      <w:r>
+        <w:rPr>
+          <w:rStyle w:val="Strong"/>
+          <w:color w:val="008000"/>
+        </w:rPr>
+        <w:t>" data-id="</w:t>
+      </w:r>
+      <w:proofErr w:type="spellStart"/>
+      <w:r>
+        <w:rPr>
+          <w:rStyle w:val="Strong"/>
+          <w:color w:val="008000"/>
+        </w:rPr>
+        <w:t>skos</w:t>
+      </w:r>
+      <w:proofErr w:type="spellEnd"/>
+      <w:r>
+        <w:rPr>
+          <w:rStyle w:val="Strong"/>
+          <w:color w:val="008000"/>
+        </w:rPr>
+        <w:t>"&gt;SKOS&lt;/a&gt; Value Set Demo.&lt;/p&gt;</w:t>
+      </w:r>
+    </w:p>
+    <w:p>
+      <w:pPr>
+        <w:rPr>
+          <w:rStyle w:val="js-punctuation"/>
+        </w:rPr>
+      </w:pPr>
+    </w:p>
+    <w:p>
+      <w:pPr>
+        <w:pStyle w:val="Subtitle"/>
+      </w:pPr>
+      <w:r>
+        <w:t>J</w:t>
+      </w:r>
+      <w:r>
+        <w:t xml:space="preserve">avaScript code to add a display row to the tooltip - </w:t>
+      </w:r>
+      <w:r>
+        <w:rPr>
+          <w:b/>
+        </w:rPr>
+        <w:t>Variable</w:t>
+      </w:r>
+      <w:r>
+        <w:t>:</w:t>
+      </w:r>
+    </w:p>
+    <w:p>
+      <w:pPr>
+        <w:ind w:firstLine="720"/>
+        <w:rPr>
+          <w:rStyle w:val="Strong"/>
+        </w:rPr>
+      </w:pPr>
+    </w:p>
+    <w:p>
+      <w:pPr>
+        <w:ind w:firstLine="720"/>
+        <w:rPr>
+          <w:rStyle w:val="Strong"/>
+          <w:color w:val="008000"/>
+        </w:rPr>
+      </w:pPr>
+      <w:proofErr w:type="spellStart"/>
+      <w:proofErr w:type="gramStart"/>
+      <w:r>
+        <w:rPr>
+          <w:rStyle w:val="Strong"/>
+          <w:color w:val="008000"/>
+        </w:rPr>
+        <w:t>var</w:t>
+      </w:r>
+      <w:proofErr w:type="spellEnd"/>
+      <w:proofErr w:type="gramEnd"/>
+      <w:r>
+        <w:rPr>
+          <w:rStyle w:val="Strong"/>
+          <w:color w:val="008000"/>
+        </w:rPr>
+        <w:t xml:space="preserve"> </w:t>
+      </w:r>
+      <w:proofErr w:type="spellStart"/>
+      <w:r>
+        <w:rPr>
+          <w:rStyle w:val="Strong"/>
+          <w:color w:val="008000"/>
+        </w:rPr>
+        <w:t>entryState</w:t>
+      </w:r>
+      <w:proofErr w:type="spellEnd"/>
+      <w:r>
+        <w:rPr>
+          <w:rStyle w:val="Strong"/>
+          <w:color w:val="008000"/>
+        </w:rPr>
+        <w:t xml:space="preserve"> = valueSetJson.valueSetCatalogEntryMsg.valueSetCatalogEntry.entryState;</w:t>
+      </w:r>
+    </w:p>
+    <w:p>
+      <w:pPr>
+        <w:pStyle w:val="ListParagraph"/>
+        <w:ind w:left="2160"/>
+      </w:pPr>
+    </w:p>
+    <w:p>
+      <w:pPr>
+        <w:pStyle w:val="Subtitle"/>
+      </w:pPr>
+      <w:r>
+        <w:t xml:space="preserve">JavaScript code to add a display row to the tooltip - </w:t>
+      </w:r>
+      <w:r>
+        <w:rPr>
+          <w:b/>
+        </w:rPr>
+        <w:t>Row</w:t>
+      </w:r>
+      <w:r>
+        <w:t>:</w:t>
+      </w:r>
+    </w:p>
+    <w:p/>
+    <w:p>
+      <w:pPr>
+        <w:ind w:firstLine="720"/>
+        <w:rPr>
+          <w:rStyle w:val="Strong"/>
+          <w:color w:val="008000"/>
+        </w:rPr>
+      </w:pPr>
+      <w:r>
+        <w:rPr>
+          <w:rStyle w:val="Strong"/>
+          <w:color w:val="008000"/>
+        </w:rPr>
+        <w:t>"&lt;</w:t>
+      </w:r>
+      <w:proofErr w:type="spellStart"/>
+      <w:proofErr w:type="gramStart"/>
+      <w:r>
+        <w:rPr>
+          <w:rStyle w:val="Strong"/>
+          <w:color w:val="008000"/>
+        </w:rPr>
+        <w:t>tr</w:t>
+      </w:r>
+      <w:proofErr w:type="spellEnd"/>
+      <w:proofErr w:type="gramEnd"/>
+      <w:r>
+        <w:rPr>
+          <w:rStyle w:val="Strong"/>
+          <w:color w:val="008000"/>
+        </w:rPr>
+        <w:t>&gt;&lt;td class=\"</w:t>
+      </w:r>
+      <w:proofErr w:type="spellStart"/>
+      <w:r>
+        <w:rPr>
+          <w:rStyle w:val="Strong"/>
+          <w:color w:val="008000"/>
+        </w:rPr>
+        <w:t>noWrap</w:t>
+      </w:r>
+      <w:proofErr w:type="spellEnd"/>
+      <w:r>
+        <w:rPr>
+          <w:rStyle w:val="Strong"/>
+          <w:color w:val="008000"/>
+        </w:rPr>
+        <w:t>\"&gt;Entry State:&lt;/td&gt;&lt;td&gt;</w:t>
+      </w:r>
+      <w:r>
+        <w:rPr>
+          <w:rStyle w:val="Strong"/>
+          <w:color w:val="008000"/>
+        </w:rPr>
+        <w:t xml:space="preserve">" + </w:t>
+      </w:r>
+      <w:proofErr w:type="spellStart"/>
+      <w:r>
+        <w:rPr>
+          <w:rStyle w:val="Strong"/>
+          <w:color w:val="008000"/>
+        </w:rPr>
+        <w:t>entryState</w:t>
+      </w:r>
+      <w:proofErr w:type="spellEnd"/>
+      <w:r>
+        <w:rPr>
+          <w:rStyle w:val="Strong"/>
+          <w:color w:val="008000"/>
+        </w:rPr>
+        <w:t xml:space="preserve"> + "&lt;/td&gt;&lt;/</w:t>
+      </w:r>
+      <w:proofErr w:type="spellStart"/>
+      <w:r>
+        <w:rPr>
+          <w:rStyle w:val="Strong"/>
+          <w:color w:val="008000"/>
+        </w:rPr>
+        <w:t>tr</w:t>
+      </w:r>
+      <w:proofErr w:type="spellEnd"/>
+      <w:r>
+        <w:rPr>
+          <w:rStyle w:val="Strong"/>
+          <w:color w:val="008000"/>
+        </w:rPr>
+        <w:t>&gt;" +</w:t>
+      </w:r>
+    </w:p>
+    <w:p/>
+    <w:p>
+      <w:pPr>
+        <w:pStyle w:val="Heading2"/>
+      </w:pPr>
+      <w:r>
+        <w:t>Dropdown Widget</w:t>
+      </w:r>
+    </w:p>
+    <w:p/>
+    <w:p>
+      <w:pPr>
+        <w:pStyle w:val="Subtitle"/>
+      </w:pPr>
+      <w:r>
+        <w:t>Retrieve a list of available Value Sets from PHINVADS CTS2 service</w:t>
+      </w:r>
+    </w:p>
+    <w:p/>
+    <w:p>
+      <w:pPr>
+        <w:ind w:firstLine="720"/>
+        <w:rPr>
+          <w:rStyle w:val="Strong"/>
+          <w:color w:val="008000"/>
+        </w:rPr>
+      </w:pPr>
+      <w:hyperlink r:id="rId20" w:history="1">
+        <w:r>
+          <w:rPr>
+            <w:rStyle w:val="Strong"/>
+            <w:color w:val="008000"/>
+          </w:rPr>
+          <w:t>http://informatics.mayo.edu/cts2/services/phinvads/valuesets?maxtoreturn=</w:t>
+        </w:r>
+      </w:hyperlink>
+      <w:hyperlink r:id="rId21" w:history="1">
+        <w:r>
+          <w:rPr>
+            <w:rStyle w:val="Strong"/>
+            <w:color w:val="008000"/>
+          </w:rPr>
+          <w:t>100</w:t>
+        </w:r>
+      </w:hyperlink>
+    </w:p>
+    <w:p>
+      <w:pPr>
+        <w:pStyle w:val="ListParagraph"/>
+        <w:ind w:left="2160"/>
+      </w:pPr>
+    </w:p>
+    <w:p>
+      <w:pPr>
+        <w:pStyle w:val="Subtitle"/>
+      </w:pPr>
+      <w:r>
+        <w:t xml:space="preserve">Search results </w:t>
+      </w:r>
+      <w:r>
+        <w:t>for the</w:t>
+      </w:r>
+      <w:r>
+        <w:t xml:space="preserve"> Value Set Name: </w:t>
+      </w:r>
+    </w:p>
+    <w:p/>
+    <w:p>
+      <w:pPr>
+        <w:ind w:firstLine="720"/>
+        <w:rPr>
+          <w:b/>
+          <w:color w:val="008000"/>
+        </w:rPr>
+      </w:pPr>
+      <w:proofErr w:type="spellStart"/>
+      <w:r>
+        <w:rPr>
+          <w:b/>
+          <w:color w:val="008000"/>
+        </w:rPr>
+        <w:t>PHVS_BirthCountry_CDC</w:t>
+      </w:r>
+      <w:proofErr w:type="spellEnd"/>
+    </w:p>
+    <w:p>
+      <w:pPr>
+        <w:ind w:firstLine="720"/>
+      </w:pPr>
+    </w:p>
+    <w:p>
+      <w:pPr>
+        <w:pStyle w:val="Subtitle"/>
+      </w:pPr>
+      <w:r>
+        <w:t xml:space="preserve">Retrieved the resolved values for </w:t>
+      </w:r>
+      <w:proofErr w:type="spellStart"/>
+      <w:r>
+        <w:rPr>
+          <w:b/>
+        </w:rPr>
+        <w:t>PHVS_BirthCountry_CDC</w:t>
+      </w:r>
+      <w:proofErr w:type="spellEnd"/>
+      <w:r>
+        <w:t xml:space="preserve"> </w:t>
+      </w:r>
+    </w:p>
+    <w:p>
+      <w:pPr>
+        <w:ind w:firstLine="720"/>
+      </w:pPr>
+    </w:p>
+    <w:p>
+      <w:pPr>
+        <w:ind w:firstLine="720"/>
+        <w:rPr>
+          <w:b/>
+          <w:color w:val="008000"/>
+        </w:rPr>
+      </w:pPr>
+      <w:hyperlink r:id="rId22" w:history="1">
+        <w:r>
+          <w:rPr>
+            <w:rStyle w:val="Hyperlink"/>
+            <w:b/>
+            <w:color w:val="008000"/>
+          </w:rPr>
+          <w:t>http://</w:t>
+        </w:r>
+      </w:hyperlink>
+      <w:hyperlink r:id="rId23" w:history="1">
+        <w:r>
+          <w:rPr>
+            <w:rStyle w:val="Hyperlink"/>
+            <w:b/>
+            <w:color w:val="008000"/>
+          </w:rPr>
+          <w:t>informatics.mayo.edu</w:t>
+        </w:r>
+      </w:hyperlink>
+      <w:hyperlink r:id="rId24" w:history="1">
+        <w:r>
+          <w:rPr>
+            <w:rStyle w:val="Hyperlink"/>
+            <w:b/>
+            <w:color w:val="008000"/>
+          </w:rPr>
+          <w:t>/cts2/services/phinvads/valueset/PHVS_BirthCountry_CDC/</w:t>
+        </w:r>
+      </w:hyperlink>
+      <w:hyperlink r:id="rId25" w:history="1">
+        <w:r>
+          <w:rPr>
+            <w:rStyle w:val="Hyperlink"/>
+            <w:b/>
+            <w:color w:val="008000"/>
+          </w:rPr>
+          <w:t>resolution</w:t>
+        </w:r>
+        <w:proofErr w:type="gramStart"/>
+        <w:r>
+          <w:rPr>
+            <w:rStyle w:val="Hyperlink"/>
+            <w:b/>
+            <w:color w:val="008000"/>
+          </w:rPr>
+          <w:t>?format</w:t>
+        </w:r>
+        <w:proofErr w:type="gramEnd"/>
+        <w:r>
+          <w:rPr>
+            <w:rStyle w:val="Hyperlink"/>
+            <w:b/>
+            <w:color w:val="008000"/>
+          </w:rPr>
+          <w:t>=json</w:t>
+        </w:r>
+      </w:hyperlink>
+    </w:p>
+    <w:p>
+      <w:pPr>
+        <w:pStyle w:val="ListParagraph"/>
+        <w:ind w:left="2160"/>
+      </w:pPr>
+    </w:p>
+    <w:p>
+      <w:pPr>
+        <w:pStyle w:val="Subtitle"/>
+      </w:pPr>
+      <w:proofErr w:type="spellStart"/>
+      <w:r>
+        <w:t>JSFiddle</w:t>
+      </w:r>
+      <w:proofErr w:type="spellEnd"/>
+      <w:r>
+        <w:t xml:space="preserve"> Dropdown Widget</w:t>
+      </w:r>
+    </w:p>
+    <w:p>
+      <w:pPr>
+        <w:ind w:firstLine="720"/>
+      </w:pPr>
+    </w:p>
+    <w:p>
+      <w:pPr>
+        <w:ind w:firstLine="720"/>
+        <w:rPr>
+          <w:rStyle w:val="Strong"/>
+          <w:color w:val="008000"/>
+        </w:rPr>
+      </w:pPr>
+      <w:hyperlink r:id="rId26" w:history="1">
+        <w:r>
+          <w:rPr>
+            <w:rStyle w:val="Strong"/>
+            <w:color w:val="008000"/>
+          </w:rPr>
+          <w:t>http</w:t>
+        </w:r>
+      </w:hyperlink>
+      <w:hyperlink r:id="rId27" w:history="1">
+        <w:r>
+          <w:rPr>
+            <w:rStyle w:val="Strong"/>
+            <w:color w:val="008000"/>
+          </w:rPr>
+          <w:t>://jsfiddle.net/coryendle/bhTaD</w:t>
+        </w:r>
+      </w:hyperlink>
+      <w:hyperlink r:id="rId28" w:history="1">
+        <w:r>
+          <w:rPr>
+            <w:rStyle w:val="Strong"/>
+            <w:color w:val="008000"/>
+          </w:rPr>
+          <w:t>/</w:t>
+        </w:r>
+      </w:hyperlink>
+    </w:p>
+    <w:p>
+      <w:pPr>
+        <w:ind w:firstLine="720"/>
+      </w:pPr>
+    </w:p>
+    <w:p>
+      <w:pPr>
+        <w:pStyle w:val="Subtitle"/>
+      </w:pPr>
+      <w:r>
+        <w:t>HTML Code for new Dropdown</w:t>
+      </w:r>
+    </w:p>
+    <w:p>
+      <w:pPr>
+        <w:pStyle w:val="ListParagraph"/>
+        <w:ind w:left="1440"/>
+      </w:pPr>
+    </w:p>
+    <w:p>
+      <w:pPr>
+        <w:ind w:firstLine="720"/>
+        <w:rPr>
+          <w:rStyle w:val="Strong"/>
+          <w:color w:val="008000"/>
+        </w:rPr>
+      </w:pPr>
+      <w:r>
+        <w:rPr>
+          <w:rStyle w:val="Strong"/>
+          <w:color w:val="008000"/>
+        </w:rPr>
+        <w:t>&lt;</w:t>
+      </w:r>
+      <w:proofErr w:type="spellStart"/>
+      <w:proofErr w:type="gramStart"/>
+      <w:r>
+        <w:rPr>
+          <w:rStyle w:val="Strong"/>
+          <w:color w:val="008000"/>
+        </w:rPr>
+        <w:t>br</w:t>
+      </w:r>
+      <w:proofErr w:type="spellEnd"/>
+      <w:proofErr w:type="gramEnd"/>
+      <w:r>
+        <w:rPr>
+          <w:rStyle w:val="Strong"/>
+          <w:color w:val="008000"/>
+        </w:rPr>
+        <w:t>/&gt;&lt;</w:t>
+      </w:r>
+      <w:proofErr w:type="spellStart"/>
+      <w:r>
+        <w:rPr>
+          <w:rStyle w:val="Strong"/>
+          <w:color w:val="008000"/>
+        </w:rPr>
+        <w:t>br</w:t>
+      </w:r>
+      <w:proofErr w:type="spellEnd"/>
+      <w:r>
+        <w:rPr>
+          <w:rStyle w:val="Strong"/>
+          <w:color w:val="008000"/>
+        </w:rPr>
+        <w:t>/&gt; Country of Birth: &lt;select class="cts2-valueset(name : PHVS_BirthCountry_CDC;max:500)"&gt;&lt;/select&gt;</w:t>
+      </w:r>
+    </w:p>
+    <w:p>
+      <w:pPr>
+        <w:pStyle w:val="ListParagraph"/>
+        <w:ind w:left="2160"/>
+      </w:pPr>
+    </w:p>
+    <w:p>
+      <w:pPr>
+        <w:pStyle w:val="ListParagraph"/>
+        <w:ind w:left="2160"/>
+      </w:pPr>
+    </w:p>
+    <w:p>
+      <w:pPr>
+        <w:pStyle w:val="Heading2"/>
+      </w:pPr>
       <w:r>
         <w:t>CTS2 Viewer</w:t>
       </w:r>
@@ -41,7 +1720,7 @@
           <w:color w:val="008000"/>
         </w:rPr>
       </w:pPr>
-      <w:hyperlink r:id="rId9" w:history="1">
+      <w:hyperlink r:id="rId29" w:history="1">
         <w:r>
           <w:rPr>
             <w:rStyle w:val="Strong"/>
@@ -51,209 +1730,72 @@
         </w:r>
       </w:hyperlink>
     </w:p>
-    <w:p/>
-    <w:p>
-      <w:pPr>
-        <w:pStyle w:val="Heading2"/>
-      </w:pPr>
-      <w:r>
-        <w:t>Hi</w:t>
-      </w:r>
-      <w:r>
-        <w:t>g</w:t>
-      </w:r>
-      <w:r>
-        <w:t xml:space="preserve">h-Throughput </w:t>
-      </w:r>
-      <w:proofErr w:type="spellStart"/>
-      <w:r>
-        <w:t>Phenontyping</w:t>
-      </w:r>
-      <w:proofErr w:type="spellEnd"/>
-    </w:p>
     <w:p>
       <w:pPr>
         <w:ind w:firstLine="720"/>
-      </w:pPr>
-    </w:p>
-    <w:p>
-      <w:pPr>
-        <w:ind w:firstLine="720"/>
         <w:rPr>
           <w:rStyle w:val="Strong"/>
-          <w:b w:val="0"/>
-          <w:color w:val="008000"/>
-        </w:rPr>
-      </w:pPr>
-      <w:hyperlink r:id="rId10" w:history="1">
+          <w:color w:val="008000"/>
+        </w:rPr>
+      </w:pPr>
+    </w:p>
+    <w:p>
+      <w:pPr>
+        <w:rPr>
+          <w:b/>
+          <w:color w:val="4F81BD" w:themeColor="accent1"/>
+        </w:rPr>
+      </w:pPr>
+      <w:r>
+        <w:rPr>
+          <w:b/>
+          <w:color w:val="4F81BD" w:themeColor="accent1"/>
+        </w:rPr>
+        <w:t>CTS2 Maintenance Editor</w:t>
+      </w:r>
+    </w:p>
+    <w:p>
+      <w:pPr>
+        <w:rPr>
+          <w:color w:val="008000"/>
+        </w:rPr>
+      </w:pPr>
+    </w:p>
+    <w:p>
+      <w:pPr>
+        <w:ind w:left="720"/>
+        <w:rPr>
+          <w:b/>
+          <w:color w:val="008000"/>
+        </w:rPr>
+      </w:pPr>
+      <w:hyperlink r:id="rId30" w:history="1">
         <w:r>
           <w:rPr>
             <w:rStyle w:val="Hyperlink"/>
             <w:b/>
             <w:color w:val="008000"/>
           </w:rPr>
-          <w:t>http://www.phenotypeportal.org/</w:t>
+          <w:t>http</w:t>
         </w:r>
       </w:hyperlink>
-    </w:p>
-    <w:p>
-      <w:pPr>
-        <w:ind w:firstLine="720"/>
-        <w:rPr>
-          <w:rStyle w:val="Strong"/>
-          <w:color w:val="008000"/>
-        </w:rPr>
-      </w:pPr>
-    </w:p>
-    <w:p>
-      <w:pPr>
-        <w:pStyle w:val="Heading2"/>
-      </w:pPr>
-      <w:proofErr w:type="spellStart"/>
-      <w:r>
-        <w:t>JSFiddle</w:t>
-      </w:r>
-      <w:proofErr w:type="spellEnd"/>
-    </w:p>
-    <w:p/>
-    <w:p>
-      <w:pPr>
-        <w:rPr>
-          <w:rStyle w:val="Emphasis"/>
-          <w:rFonts w:eastAsia="Times New Roman" w:cs="Times New Roman"/>
-          <w:i w:val="0"/>
-        </w:rPr>
-      </w:pPr>
-      <w:hyperlink r:id="rId11" w:history="1">
-        <w:proofErr w:type="spellStart"/>
+      <w:hyperlink r:id="rId31" w:history="1">
         <w:r>
           <w:rPr>
             <w:rStyle w:val="Hyperlink"/>
-            <w:rFonts w:eastAsia="Times New Roman" w:cs="Times New Roman"/>
-            <w:i/>
-          </w:rPr>
-          <w:t>JsFiddle</w:t>
-        </w:r>
-        <w:proofErr w:type="spellEnd"/>
-      </w:hyperlink>
-      <w:r>
-        <w:rPr>
-          <w:rFonts w:eastAsia="Times New Roman" w:cs="Times New Roman"/>
-          <w:i/>
-        </w:rPr>
-        <w:t xml:space="preserve"> </w:t>
-      </w:r>
-      <w:r>
-        <w:rPr>
-          <w:rStyle w:val="Emphasis"/>
-          <w:rFonts w:eastAsia="Times New Roman" w:cs="Times New Roman"/>
-          <w:i w:val="0"/>
-        </w:rPr>
-        <w:t>is a playground for web developers, a tool that may be used in many ways. One can use it as an online editor for snippets build from HTML, CSS and JavaScript. The code can then be shared.</w:t>
-      </w:r>
-    </w:p>
-    <w:p>
-      <w:pPr>
-        <w:rPr>
-          <w:i/>
-        </w:rPr>
-      </w:pPr>
-    </w:p>
-    <w:p>
-      <w:pPr>
-        <w:pStyle w:val="Heading2"/>
-      </w:pPr>
-      <w:r>
-        <w:t>Tooltip Widget</w:t>
-      </w:r>
-    </w:p>
-    <w:p/>
-    <w:p>
-      <w:pPr>
-        <w:pStyle w:val="Subtitle"/>
-      </w:pPr>
-      <w:r>
-        <w:t>REST call to retrieve a list of Value Sets</w:t>
-      </w:r>
-    </w:p>
-    <w:p>
-      <w:pPr>
-        <w:ind w:firstLine="720"/>
-        <w:rPr>
-          <w:rStyle w:val="Strong"/>
-        </w:rPr>
-      </w:pPr>
-    </w:p>
-    <w:p>
-      <w:pPr>
-        <w:ind w:firstLine="720"/>
-        <w:rPr>
-          <w:rStyle w:val="Strong"/>
-          <w:color w:val="008000"/>
-        </w:rPr>
-      </w:pPr>
-      <w:hyperlink r:id="rId12" w:history="1">
-        <w:r>
-          <w:rPr>
-            <w:rStyle w:val="Strong"/>
+            <w:b/>
             <w:color w:val="008000"/>
           </w:rPr>
-          <w:t>http://informatics.mayo.edu/cts2/rest/valuesets</w:t>
+          <w:t>://informatics.mayo.edu/exist/cts2/rest/editor/console</w:t>
         </w:r>
       </w:hyperlink>
     </w:p>
     <w:p/>
     <w:p>
       <w:pPr>
-        <w:pStyle w:val="Subtitle"/>
-      </w:pPr>
-      <w:r>
-        <w:t>REST call to retrieve a Value Set based on an ID</w:t>
-      </w:r>
-    </w:p>
-    <w:p>
-      <w:pPr>
-        <w:ind w:firstLine="720"/>
-        <w:rPr>
-          <w:rStyle w:val="Strong"/>
-        </w:rPr>
-      </w:pPr>
-    </w:p>
-    <w:p>
-      <w:pPr>
-        <w:ind w:firstLine="720"/>
-        <w:rPr>
-          <w:rStyle w:val="Strong"/>
-          <w:color w:val="008000"/>
-        </w:rPr>
-      </w:pPr>
-      <w:hyperlink r:id="rId13" w:history="1">
-        <w:r>
-          <w:rPr>
-            <w:rStyle w:val="Strong"/>
-            <w:color w:val="008000"/>
-          </w:rPr>
-          <w:t>http:</w:t>
-        </w:r>
-      </w:hyperlink>
-      <w:hyperlink r:id="rId14" w:history="1">
-        <w:r>
-          <w:rPr>
-            <w:rStyle w:val="Strong"/>
-            <w:color w:val="008000"/>
-          </w:rPr>
-          <w:t>//informatics.mayo.edu/cts2/rest/</w:t>
-        </w:r>
-      </w:hyperlink>
-      <w:hyperlink r:id="rId15" w:history="1">
-        <w:r>
-          <w:rPr>
-            <w:rStyle w:val="Strong"/>
-            <w:color w:val="008000"/>
-          </w:rPr>
-          <w:t>valueset/skos</w:t>
-        </w:r>
-      </w:hyperlink>
+        <w:pStyle w:val="ListParagraph"/>
+        <w:ind w:left="1440"/>
+      </w:pPr>
     </w:p>
     <w:p>
       <w:pPr>
@@ -263,785 +1805,9 @@
     </w:p>
     <w:p>
       <w:pPr>
-        <w:pStyle w:val="Subtitle"/>
-      </w:pPr>
-      <w:proofErr w:type="spellStart"/>
-      <w:r>
-        <w:t>JSFiddle</w:t>
-      </w:r>
-      <w:proofErr w:type="spellEnd"/>
-      <w:r>
-        <w:t xml:space="preserve"> Tooltip Widget </w:t>
-      </w:r>
-    </w:p>
-    <w:p>
-      <w:pPr>
-        <w:ind w:firstLine="720"/>
-        <w:rPr>
-          <w:rStyle w:val="Strong"/>
-        </w:rPr>
-      </w:pPr>
-    </w:p>
-    <w:p>
-      <w:pPr>
-        <w:ind w:firstLine="720"/>
-        <w:rPr>
-          <w:rStyle w:val="Strong"/>
-          <w:color w:val="008000"/>
-        </w:rPr>
-      </w:pPr>
-      <w:hyperlink r:id="rId16" w:history="1">
-        <w:r>
-          <w:rPr>
-            <w:rStyle w:val="Strong"/>
-            <w:color w:val="008000"/>
-          </w:rPr>
-          <w:t>http://jsfiddle.net/coryendle/n9bWF/</w:t>
-        </w:r>
-      </w:hyperlink>
-    </w:p>
-    <w:p>
-      <w:pPr>
         <w:pStyle w:val="ListParagraph"/>
         <w:ind w:left="2160"/>
       </w:pPr>
-    </w:p>
-    <w:p>
-      <w:pPr>
-        <w:pStyle w:val="Subtitle"/>
-      </w:pPr>
-      <w:r>
-        <w:t>HTML c</w:t>
-      </w:r>
-      <w:r>
-        <w:t>ode for new Tooltip</w:t>
-      </w:r>
-    </w:p>
-    <w:p/>
-    <w:p>
-      <w:pPr>
-        <w:ind w:firstLine="720"/>
-        <w:rPr>
-          <w:rStyle w:val="Strong"/>
-          <w:color w:val="008000"/>
-        </w:rPr>
-      </w:pPr>
-      <w:r>
-        <w:rPr>
-          <w:rStyle w:val="Strong"/>
-          <w:color w:val="008000"/>
-        </w:rPr>
-        <w:t>&lt;</w:t>
-      </w:r>
-      <w:proofErr w:type="gramStart"/>
-      <w:r>
-        <w:rPr>
-          <w:rStyle w:val="Strong"/>
-          <w:color w:val="008000"/>
-        </w:rPr>
-        <w:t>p</w:t>
-      </w:r>
-      <w:proofErr w:type="gramEnd"/>
-      <w:r>
-        <w:rPr>
-          <w:rStyle w:val="Strong"/>
-          <w:color w:val="008000"/>
-        </w:rPr>
-        <w:t xml:space="preserve">&gt;&lt;a </w:t>
-      </w:r>
-      <w:proofErr w:type="spellStart"/>
-      <w:r>
-        <w:rPr>
-          <w:rStyle w:val="Strong"/>
-          <w:color w:val="008000"/>
-        </w:rPr>
-        <w:t>href</w:t>
-      </w:r>
-      <w:proofErr w:type="spellEnd"/>
-      <w:r>
-        <w:rPr>
-          <w:rStyle w:val="Strong"/>
-          <w:color w:val="008000"/>
-        </w:rPr>
-        <w:t>="#" class="</w:t>
-      </w:r>
-      <w:proofErr w:type="spellStart"/>
-      <w:r>
-        <w:rPr>
-          <w:rStyle w:val="Strong"/>
-          <w:color w:val="008000"/>
-        </w:rPr>
-        <w:t>hint_vs</w:t>
-      </w:r>
-      <w:proofErr w:type="spellEnd"/>
-      <w:r>
-        <w:rPr>
-          <w:rStyle w:val="Strong"/>
-          <w:color w:val="008000"/>
-        </w:rPr>
-        <w:t>" data-id="</w:t>
-      </w:r>
-      <w:proofErr w:type="spellStart"/>
-      <w:r>
-        <w:rPr>
-          <w:rStyle w:val="Strong"/>
-          <w:color w:val="008000"/>
-        </w:rPr>
-        <w:t>skos</w:t>
-      </w:r>
-      <w:proofErr w:type="spellEnd"/>
-      <w:r>
-        <w:rPr>
-          <w:rStyle w:val="Strong"/>
-          <w:color w:val="008000"/>
-        </w:rPr>
-        <w:t>"&gt;SKOS&lt;/a&gt; Value Set Demo.&lt;/p&gt;</w:t>
-      </w:r>
-    </w:p>
-    <w:p>
-      <w:pPr>
-        <w:pStyle w:val="ListParagraph"/>
-        <w:ind w:left="2160"/>
-      </w:pPr>
-    </w:p>
-    <w:p>
-      <w:pPr>
-        <w:pStyle w:val="Subtitle"/>
-      </w:pPr>
-      <w:r>
-        <w:t xml:space="preserve">JavaScript code for changing the </w:t>
-      </w:r>
-      <w:proofErr w:type="spellStart"/>
-      <w:r>
-        <w:t>fadeIn</w:t>
-      </w:r>
-      <w:proofErr w:type="spellEnd"/>
-      <w:r>
-        <w:t>:</w:t>
-      </w:r>
-    </w:p>
-    <w:p>
-      <w:pPr>
-        <w:ind w:firstLine="720"/>
-        <w:rPr>
-          <w:rStyle w:val="Strong"/>
-        </w:rPr>
-      </w:pPr>
-    </w:p>
-    <w:p>
-      <w:pPr>
-        <w:ind w:firstLine="720"/>
-        <w:rPr>
-          <w:rStyle w:val="Strong"/>
-          <w:color w:val="008000"/>
-        </w:rPr>
-      </w:pPr>
-      <w:r>
-        <w:rPr>
-          <w:rStyle w:val="Strong"/>
-          <w:color w:val="008000"/>
-        </w:rPr>
-        <w:t>$</w:t>
-      </w:r>
-      <w:proofErr w:type="gramStart"/>
-      <w:r>
-        <w:rPr>
-          <w:rStyle w:val="Strong"/>
-          <w:color w:val="008000"/>
-        </w:rPr>
-        <w:t>tooltip.html</w:t>
-      </w:r>
-      <w:proofErr w:type="gramEnd"/>
-      <w:r>
-        <w:rPr>
-          <w:rStyle w:val="Strong"/>
-          <w:color w:val="008000"/>
-        </w:rPr>
-        <w:t>(html).stop(true, true).</w:t>
-      </w:r>
-      <w:proofErr w:type="spellStart"/>
-      <w:r>
-        <w:rPr>
-          <w:rStyle w:val="Strong"/>
-          <w:color w:val="008000"/>
-        </w:rPr>
-        <w:t>fadeIn</w:t>
-      </w:r>
-      <w:proofErr w:type="spellEnd"/>
-      <w:r>
-        <w:rPr>
-          <w:rStyle w:val="Strong"/>
-          <w:color w:val="008000"/>
-        </w:rPr>
-        <w:t>(2000);</w:t>
-      </w:r>
-    </w:p>
-    <w:p>
-      <w:pPr>
-        <w:pStyle w:val="ListParagraph"/>
-        <w:ind w:left="2160"/>
-        <w:rPr>
-          <w:rStyle w:val="js-punctuation"/>
-        </w:rPr>
-      </w:pPr>
-    </w:p>
-    <w:p>
-      <w:pPr>
-        <w:pStyle w:val="Subtitle"/>
-      </w:pPr>
-      <w:r>
-        <w:lastRenderedPageBreak/>
-        <w:t>J</w:t>
-      </w:r>
-      <w:r>
-        <w:t xml:space="preserve">avaScript code to add a display row to the tooltip - </w:t>
-      </w:r>
-      <w:r>
-        <w:rPr>
-          <w:b/>
-        </w:rPr>
-        <w:t>Variable</w:t>
-      </w:r>
-      <w:r>
-        <w:t>:</w:t>
-      </w:r>
-    </w:p>
-    <w:p>
-      <w:pPr>
-        <w:ind w:firstLine="720"/>
-        <w:rPr>
-          <w:rStyle w:val="Strong"/>
-        </w:rPr>
-      </w:pPr>
-    </w:p>
-    <w:p>
-      <w:pPr>
-        <w:ind w:firstLine="720"/>
-        <w:rPr>
-          <w:rStyle w:val="Strong"/>
-          <w:color w:val="008000"/>
-        </w:rPr>
-      </w:pPr>
-      <w:proofErr w:type="spellStart"/>
-      <w:proofErr w:type="gramStart"/>
-      <w:r>
-        <w:rPr>
-          <w:rStyle w:val="Strong"/>
-          <w:color w:val="008000"/>
-        </w:rPr>
-        <w:t>var</w:t>
-      </w:r>
-      <w:proofErr w:type="spellEnd"/>
-      <w:proofErr w:type="gramEnd"/>
-      <w:r>
-        <w:rPr>
-          <w:rStyle w:val="Strong"/>
-          <w:color w:val="008000"/>
-        </w:rPr>
-        <w:t xml:space="preserve"> </w:t>
-      </w:r>
-      <w:proofErr w:type="spellStart"/>
-      <w:r>
-        <w:rPr>
-          <w:rStyle w:val="Strong"/>
-          <w:color w:val="008000"/>
-        </w:rPr>
-        <w:t>entryState</w:t>
-      </w:r>
-      <w:proofErr w:type="spellEnd"/>
-      <w:r>
-        <w:rPr>
-          <w:rStyle w:val="Strong"/>
-          <w:color w:val="008000"/>
-        </w:rPr>
-        <w:t xml:space="preserve"> = valueSetJson.valueSetCatalogEntryMsg.valueSetCatalogEntry.entryState;</w:t>
-      </w:r>
-    </w:p>
-    <w:p>
-      <w:pPr>
-        <w:pStyle w:val="ListParagraph"/>
-        <w:ind w:left="2160"/>
-      </w:pPr>
-    </w:p>
-    <w:p>
-      <w:pPr>
-        <w:pStyle w:val="Subtitle"/>
-      </w:pPr>
-      <w:r>
-        <w:t xml:space="preserve">JavaScript code to add a display row to the tooltip - </w:t>
-      </w:r>
-      <w:r>
-        <w:rPr>
-          <w:b/>
-        </w:rPr>
-        <w:t>Row</w:t>
-      </w:r>
-      <w:r>
-        <w:t>:</w:t>
-      </w:r>
-    </w:p>
-    <w:p/>
-    <w:p>
-      <w:pPr>
-        <w:ind w:firstLine="720"/>
-        <w:rPr>
-          <w:rStyle w:val="Strong"/>
-          <w:color w:val="008000"/>
-        </w:rPr>
-      </w:pPr>
-      <w:r>
-        <w:rPr>
-          <w:rStyle w:val="Strong"/>
-          <w:color w:val="008000"/>
-        </w:rPr>
-        <w:t>"&lt;</w:t>
-      </w:r>
-      <w:proofErr w:type="spellStart"/>
-      <w:proofErr w:type="gramStart"/>
-      <w:r>
-        <w:rPr>
-          <w:rStyle w:val="Strong"/>
-          <w:color w:val="008000"/>
-        </w:rPr>
-        <w:t>tr</w:t>
-      </w:r>
-      <w:proofErr w:type="spellEnd"/>
-      <w:proofErr w:type="gramEnd"/>
-      <w:r>
-        <w:rPr>
-          <w:rStyle w:val="Strong"/>
-          <w:color w:val="008000"/>
-        </w:rPr>
-        <w:t>&gt;&lt;td class=\"</w:t>
-      </w:r>
-      <w:proofErr w:type="spellStart"/>
-      <w:r>
-        <w:rPr>
-          <w:rStyle w:val="Strong"/>
-          <w:color w:val="008000"/>
-        </w:rPr>
-        <w:t>noWrap</w:t>
-      </w:r>
-      <w:proofErr w:type="spellEnd"/>
-      <w:r>
-        <w:rPr>
-          <w:rStyle w:val="Strong"/>
-          <w:color w:val="008000"/>
-        </w:rPr>
-        <w:t>\"&gt;Entry State:&lt;/td&gt;&lt;td&gt;</w:t>
-      </w:r>
-      <w:r>
-        <w:rPr>
-          <w:rStyle w:val="Strong"/>
-          <w:color w:val="008000"/>
-        </w:rPr>
-        <w:t xml:space="preserve">" + </w:t>
-      </w:r>
-      <w:proofErr w:type="spellStart"/>
-      <w:r>
-        <w:rPr>
-          <w:rStyle w:val="Strong"/>
-          <w:color w:val="008000"/>
-        </w:rPr>
-        <w:t>entryState</w:t>
-      </w:r>
-      <w:proofErr w:type="spellEnd"/>
-      <w:r>
-        <w:rPr>
-          <w:rStyle w:val="Strong"/>
-          <w:color w:val="008000"/>
-        </w:rPr>
-        <w:t xml:space="preserve"> + "&lt;/td&gt;&lt;/</w:t>
-      </w:r>
-      <w:proofErr w:type="spellStart"/>
-      <w:r>
-        <w:rPr>
-          <w:rStyle w:val="Strong"/>
-          <w:color w:val="008000"/>
-        </w:rPr>
-        <w:t>tr</w:t>
-      </w:r>
-      <w:proofErr w:type="spellEnd"/>
-      <w:r>
-        <w:rPr>
-          <w:rStyle w:val="Strong"/>
-          <w:color w:val="008000"/>
-        </w:rPr>
-        <w:t>&gt;" +</w:t>
-      </w:r>
-    </w:p>
-    <w:p>
-      <w:pPr>
-        <w:pStyle w:val="ListParagraph"/>
-        <w:ind w:left="1440"/>
-      </w:pPr>
-    </w:p>
-    <w:p>
-      <w:pPr>
-        <w:pStyle w:val="Subtitle"/>
-      </w:pPr>
-      <w:r>
-        <w:t>C</w:t>
-      </w:r>
-      <w:r>
-        <w:t>S</w:t>
-      </w:r>
-      <w:r>
-        <w:t>S to change background color:</w:t>
-      </w:r>
-    </w:p>
-    <w:p/>
-    <w:p>
-      <w:pPr>
-        <w:ind w:firstLine="720"/>
-        <w:rPr>
-          <w:rStyle w:val="Strong"/>
-          <w:color w:val="008000"/>
-        </w:rPr>
-      </w:pPr>
-      <w:proofErr w:type="gramStart"/>
-      <w:r>
-        <w:rPr>
-          <w:rStyle w:val="Strong"/>
-          <w:color w:val="008000"/>
-        </w:rPr>
-        <w:t>background</w:t>
-      </w:r>
-      <w:proofErr w:type="gramEnd"/>
-      <w:r>
-        <w:rPr>
-          <w:rStyle w:val="Strong"/>
-          <w:color w:val="008000"/>
-        </w:rPr>
-        <w:t>-color: #f49956;</w:t>
-      </w:r>
-    </w:p>
-    <w:p>
-      <w:pPr>
-        <w:pStyle w:val="ListParagraph"/>
-        <w:ind w:left="2160"/>
-      </w:pPr>
-    </w:p>
-    <w:p>
-      <w:pPr>
-        <w:pStyle w:val="ListParagraph"/>
-        <w:ind w:left="2160"/>
-      </w:pPr>
-    </w:p>
-    <w:p>
-      <w:pPr>
-        <w:pStyle w:val="Heading2"/>
-      </w:pPr>
-      <w:r>
-        <w:t>Dropdown Widget</w:t>
-      </w:r>
-    </w:p>
-    <w:p/>
-    <w:p>
-      <w:pPr>
-        <w:pStyle w:val="Subtitle"/>
-      </w:pPr>
-      <w:r>
-        <w:t>Retrieve a list of available Value Sets from PHINVADS CTS2 service</w:t>
-      </w:r>
-    </w:p>
-    <w:p/>
-    <w:p>
-      <w:pPr>
-        <w:ind w:firstLine="720"/>
-        <w:rPr>
-          <w:rStyle w:val="Strong"/>
-          <w:color w:val="008000"/>
-        </w:rPr>
-      </w:pPr>
-      <w:hyperlink r:id="rId17" w:history="1">
-        <w:r>
-          <w:rPr>
-            <w:rStyle w:val="Strong"/>
-            <w:color w:val="008000"/>
-          </w:rPr>
-          <w:t>http://informatics.mayo.edu/cts2/services/phinvads/valuesets?maxtoreturn=</w:t>
-        </w:r>
-      </w:hyperlink>
-      <w:hyperlink r:id="rId18" w:history="1">
-        <w:r>
-          <w:rPr>
-            <w:rStyle w:val="Strong"/>
-            <w:color w:val="008000"/>
-          </w:rPr>
-          <w:t>100</w:t>
-        </w:r>
-      </w:hyperlink>
-    </w:p>
-    <w:p>
-      <w:pPr>
-        <w:pStyle w:val="ListParagraph"/>
-        <w:ind w:left="2160"/>
-      </w:pPr>
-    </w:p>
-    <w:p>
-      <w:pPr>
-        <w:pStyle w:val="Subtitle"/>
-      </w:pPr>
-      <w:r>
-        <w:t xml:space="preserve">Search results </w:t>
-      </w:r>
-      <w:r>
-        <w:t>for the</w:t>
-      </w:r>
-      <w:r>
-        <w:t xml:space="preserve"> Value Set Name: </w:t>
-      </w:r>
-    </w:p>
-    <w:p/>
-    <w:p>
-      <w:pPr>
-        <w:ind w:firstLine="720"/>
-        <w:rPr>
-          <w:b/>
-          <w:color w:val="008000"/>
-        </w:rPr>
-      </w:pPr>
-      <w:proofErr w:type="spellStart"/>
-      <w:r>
-        <w:rPr>
-          <w:b/>
-          <w:color w:val="008000"/>
-        </w:rPr>
-        <w:t>PHVS_BirthCountry_CDC</w:t>
-      </w:r>
-      <w:proofErr w:type="spellEnd"/>
-    </w:p>
-    <w:p>
-      <w:pPr>
-        <w:ind w:firstLine="720"/>
-      </w:pPr>
-    </w:p>
-    <w:p>
-      <w:pPr>
-        <w:pStyle w:val="Subtitle"/>
-      </w:pPr>
-      <w:r>
-        <w:t xml:space="preserve">Retrieved the resolved values for </w:t>
-      </w:r>
-      <w:proofErr w:type="spellStart"/>
-      <w:r>
-        <w:rPr>
-          <w:b/>
-        </w:rPr>
-        <w:t>PHVS_BirthCountry_CDC</w:t>
-      </w:r>
-      <w:proofErr w:type="spellEnd"/>
-      <w:r>
-        <w:t xml:space="preserve"> </w:t>
-      </w:r>
-    </w:p>
-    <w:p>
-      <w:pPr>
-        <w:ind w:firstLine="720"/>
-      </w:pPr>
-    </w:p>
-    <w:p>
-      <w:pPr>
-        <w:ind w:firstLine="720"/>
-        <w:rPr>
-          <w:rStyle w:val="Strong"/>
-          <w:color w:val="008000"/>
-        </w:rPr>
-      </w:pPr>
-      <w:hyperlink r:id="rId19" w:history="1">
-        <w:r>
-          <w:rPr>
-            <w:rStyle w:val="Strong"/>
-            <w:color w:val="008000"/>
-          </w:rPr>
-          <w:t>http://</w:t>
-        </w:r>
-      </w:hyperlink>
-      <w:hyperlink r:id="rId20" w:history="1">
-        <w:r>
-          <w:rPr>
-            <w:rStyle w:val="Strong"/>
-            <w:color w:val="008000"/>
-          </w:rPr>
-          <w:t>informatics.mayo.edu</w:t>
-        </w:r>
-      </w:hyperlink>
-      <w:hyperlink r:id="rId21" w:history="1">
-        <w:r>
-          <w:rPr>
-            <w:rStyle w:val="Strong"/>
-            <w:color w:val="008000"/>
-          </w:rPr>
-          <w:t>/cts2/services/phinvads/valueset/PHVS_BirthCountry_CDC/</w:t>
-        </w:r>
-      </w:hyperlink>
-      <w:hyperlink r:id="rId22" w:history="1">
-        <w:r>
-          <w:rPr>
-            <w:rStyle w:val="Strong"/>
-            <w:color w:val="008000"/>
-          </w:rPr>
-          <w:t>resolution</w:t>
-        </w:r>
-      </w:hyperlink>
-    </w:p>
-    <w:p>
-      <w:pPr>
-        <w:pStyle w:val="ListParagraph"/>
-        <w:ind w:left="2160"/>
-      </w:pPr>
-    </w:p>
-    <w:p>
-      <w:pPr>
-        <w:pStyle w:val="Subtitle"/>
-      </w:pPr>
-      <w:proofErr w:type="spellStart"/>
-      <w:r>
-        <w:t>JSFiddle</w:t>
-      </w:r>
-      <w:proofErr w:type="spellEnd"/>
-      <w:r>
-        <w:t xml:space="preserve"> Dropdown Widget</w:t>
-      </w:r>
-    </w:p>
-    <w:p>
-      <w:pPr>
-        <w:ind w:firstLine="720"/>
-      </w:pPr>
-    </w:p>
-    <w:p>
-      <w:pPr>
-        <w:ind w:firstLine="720"/>
-        <w:rPr>
-          <w:rStyle w:val="Strong"/>
-          <w:color w:val="008000"/>
-        </w:rPr>
-      </w:pPr>
-      <w:hyperlink r:id="rId23" w:history="1">
-        <w:r>
-          <w:rPr>
-            <w:rStyle w:val="Strong"/>
-            <w:color w:val="008000"/>
-          </w:rPr>
-          <w:t>http</w:t>
-        </w:r>
-      </w:hyperlink>
-      <w:hyperlink r:id="rId24" w:history="1">
-        <w:r>
-          <w:rPr>
-            <w:rStyle w:val="Strong"/>
-            <w:color w:val="008000"/>
-          </w:rPr>
-          <w:t>://jsfiddle.net/coryendle/bhTaD</w:t>
-        </w:r>
-      </w:hyperlink>
-      <w:hyperlink r:id="rId25" w:history="1">
-        <w:r>
-          <w:rPr>
-            <w:rStyle w:val="Strong"/>
-            <w:color w:val="008000"/>
-          </w:rPr>
-          <w:t>/</w:t>
-        </w:r>
-      </w:hyperlink>
-    </w:p>
-    <w:p>
-      <w:pPr>
-        <w:ind w:firstLine="720"/>
-      </w:pPr>
-    </w:p>
-    <w:p>
-      <w:pPr>
-        <w:pStyle w:val="Subtitle"/>
-      </w:pPr>
-      <w:r>
-        <w:t>HTML Code for new Dropdown</w:t>
-      </w:r>
-    </w:p>
-    <w:p>
-      <w:pPr>
-        <w:pStyle w:val="ListParagraph"/>
-        <w:ind w:left="1440"/>
-      </w:pPr>
-    </w:p>
-    <w:p>
-      <w:pPr>
-        <w:ind w:firstLine="720"/>
-        <w:rPr>
-          <w:rStyle w:val="Strong"/>
-          <w:color w:val="008000"/>
-        </w:rPr>
-      </w:pPr>
-      <w:r>
-        <w:rPr>
-          <w:rStyle w:val="Strong"/>
-          <w:color w:val="008000"/>
-        </w:rPr>
-        <w:t>&lt;</w:t>
-      </w:r>
-      <w:proofErr w:type="spellStart"/>
-      <w:proofErr w:type="gramStart"/>
-      <w:r>
-        <w:rPr>
-          <w:rStyle w:val="Strong"/>
-          <w:color w:val="008000"/>
-        </w:rPr>
-        <w:t>br</w:t>
-      </w:r>
-      <w:proofErr w:type="spellEnd"/>
-      <w:proofErr w:type="gramEnd"/>
-      <w:r>
-        <w:rPr>
-          <w:rStyle w:val="Strong"/>
-          <w:color w:val="008000"/>
-        </w:rPr>
-        <w:t>/&gt;&lt;</w:t>
-      </w:r>
-      <w:proofErr w:type="spellStart"/>
-      <w:r>
-        <w:rPr>
-          <w:rStyle w:val="Strong"/>
-          <w:color w:val="008000"/>
-        </w:rPr>
-        <w:t>br</w:t>
-      </w:r>
-      <w:proofErr w:type="spellEnd"/>
-      <w:r>
-        <w:rPr>
-          <w:rStyle w:val="Strong"/>
-          <w:color w:val="008000"/>
-        </w:rPr>
-        <w:t>/&gt; Country of Birth: &lt;select class="cts2-valueset(name : PHVS_BirthCountry_CDC;max:500)"&gt;&lt;/select&gt;</w:t>
-      </w:r>
-    </w:p>
-    <w:p>
-      <w:pPr>
-        <w:pStyle w:val="ListParagraph"/>
-        <w:ind w:left="2160"/>
-      </w:pPr>
-    </w:p>
-    <w:p>
-      <w:pPr>
-        <w:pStyle w:val="ListParagraph"/>
-        <w:ind w:left="2160"/>
-      </w:pPr>
-    </w:p>
-    <w:p>
-      <w:pPr>
-        <w:pStyle w:val="ListParagraph"/>
-        <w:ind w:left="2160"/>
-      </w:pPr>
-    </w:p>
-    <w:p>
-      <w:pPr>
-        <w:pStyle w:val="ListParagraph"/>
-        <w:ind w:left="1440"/>
-      </w:pPr>
-    </w:p>
-    <w:p>
-      <w:bookmarkStart w:id="0" w:name="_GoBack"/>
-      <w:bookmarkEnd w:id="0"/>
     </w:p>
     <w:sectPr>
       <w:pgSz w:w="12240" w:h="15840"/>
@@ -1794,6 +2560,146 @@
     </w:lvl>
   </w:abstractNum>
   <w:abstractNum w:abstractNumId="5">
+    <w:nsid w:val="51393CDC"/>
+    <w:multiLevelType w:val="hybridMultilevel"/>
+    <w:tmpl w:val="FF04EEF0"/>
+    <w:lvl w:ilvl="0" w:tplc="331C2D22">
+      <w:start w:val="1"/>
+      <w:numFmt w:val="bullet"/>
+      <w:lvlText w:val="•"/>
+      <w:lvlJc w:val="left"/>
+      <w:pPr>
+        <w:tabs>
+          <w:tab w:val="num" w:pos="720"/>
+        </w:tabs>
+        <w:ind w:left="720" w:hanging="360"/>
+      </w:pPr>
+      <w:rPr>
+        <w:rFonts w:ascii="Arial" w:hAnsi="Arial" w:hint="default"/>
+      </w:rPr>
+    </w:lvl>
+    <w:lvl w:ilvl="1" w:tplc="EA7A00DC" w:tentative="1">
+      <w:start w:val="1"/>
+      <w:numFmt w:val="bullet"/>
+      <w:lvlText w:val="•"/>
+      <w:lvlJc w:val="left"/>
+      <w:pPr>
+        <w:tabs>
+          <w:tab w:val="num" w:pos="1440"/>
+        </w:tabs>
+        <w:ind w:left="1440" w:hanging="360"/>
+      </w:pPr>
+      <w:rPr>
+        <w:rFonts w:ascii="Arial" w:hAnsi="Arial" w:hint="default"/>
+      </w:rPr>
+    </w:lvl>
+    <w:lvl w:ilvl="2" w:tplc="30B04E2A" w:tentative="1">
+      <w:start w:val="1"/>
+      <w:numFmt w:val="bullet"/>
+      <w:lvlText w:val="•"/>
+      <w:lvlJc w:val="left"/>
+      <w:pPr>
+        <w:tabs>
+          <w:tab w:val="num" w:pos="2160"/>
+        </w:tabs>
+        <w:ind w:left="2160" w:hanging="360"/>
+      </w:pPr>
+      <w:rPr>
+        <w:rFonts w:ascii="Arial" w:hAnsi="Arial" w:hint="default"/>
+      </w:rPr>
+    </w:lvl>
+    <w:lvl w:ilvl="3" w:tplc="0B3697B6" w:tentative="1">
+      <w:start w:val="1"/>
+      <w:numFmt w:val="bullet"/>
+      <w:lvlText w:val="•"/>
+      <w:lvlJc w:val="left"/>
+      <w:pPr>
+        <w:tabs>
+          <w:tab w:val="num" w:pos="2880"/>
+        </w:tabs>
+        <w:ind w:left="2880" w:hanging="360"/>
+      </w:pPr>
+      <w:rPr>
+        <w:rFonts w:ascii="Arial" w:hAnsi="Arial" w:hint="default"/>
+      </w:rPr>
+    </w:lvl>
+    <w:lvl w:ilvl="4" w:tplc="9528A852" w:tentative="1">
+      <w:start w:val="1"/>
+      <w:numFmt w:val="bullet"/>
+      <w:lvlText w:val="•"/>
+      <w:lvlJc w:val="left"/>
+      <w:pPr>
+        <w:tabs>
+          <w:tab w:val="num" w:pos="3600"/>
+        </w:tabs>
+        <w:ind w:left="3600" w:hanging="360"/>
+      </w:pPr>
+      <w:rPr>
+        <w:rFonts w:ascii="Arial" w:hAnsi="Arial" w:hint="default"/>
+      </w:rPr>
+    </w:lvl>
+    <w:lvl w:ilvl="5" w:tplc="0484853A" w:tentative="1">
+      <w:start w:val="1"/>
+      <w:numFmt w:val="bullet"/>
+      <w:lvlText w:val="•"/>
+      <w:lvlJc w:val="left"/>
+      <w:pPr>
+        <w:tabs>
+          <w:tab w:val="num" w:pos="4320"/>
+        </w:tabs>
+        <w:ind w:left="4320" w:hanging="360"/>
+      </w:pPr>
+      <w:rPr>
+        <w:rFonts w:ascii="Arial" w:hAnsi="Arial" w:hint="default"/>
+      </w:rPr>
+    </w:lvl>
+    <w:lvl w:ilvl="6" w:tplc="6686AD5E" w:tentative="1">
+      <w:start w:val="1"/>
+      <w:numFmt w:val="bullet"/>
+      <w:lvlText w:val="•"/>
+      <w:lvlJc w:val="left"/>
+      <w:pPr>
+        <w:tabs>
+          <w:tab w:val="num" w:pos="5040"/>
+        </w:tabs>
+        <w:ind w:left="5040" w:hanging="360"/>
+      </w:pPr>
+      <w:rPr>
+        <w:rFonts w:ascii="Arial" w:hAnsi="Arial" w:hint="default"/>
+      </w:rPr>
+    </w:lvl>
+    <w:lvl w:ilvl="7" w:tplc="5C7678D2" w:tentative="1">
+      <w:start w:val="1"/>
+      <w:numFmt w:val="bullet"/>
+      <w:lvlText w:val="•"/>
+      <w:lvlJc w:val="left"/>
+      <w:pPr>
+        <w:tabs>
+          <w:tab w:val="num" w:pos="5760"/>
+        </w:tabs>
+        <w:ind w:left="5760" w:hanging="360"/>
+      </w:pPr>
+      <w:rPr>
+        <w:rFonts w:ascii="Arial" w:hAnsi="Arial" w:hint="default"/>
+      </w:rPr>
+    </w:lvl>
+    <w:lvl w:ilvl="8" w:tplc="A4EEE290" w:tentative="1">
+      <w:start w:val="1"/>
+      <w:numFmt w:val="bullet"/>
+      <w:lvlText w:val="•"/>
+      <w:lvlJc w:val="left"/>
+      <w:pPr>
+        <w:tabs>
+          <w:tab w:val="num" w:pos="6480"/>
+        </w:tabs>
+        <w:ind w:left="6480" w:hanging="360"/>
+      </w:pPr>
+      <w:rPr>
+        <w:rFonts w:ascii="Arial" w:hAnsi="Arial" w:hint="default"/>
+      </w:rPr>
+    </w:lvl>
+  </w:abstractNum>
+  <w:abstractNum w:abstractNumId="6">
     <w:nsid w:val="56EA1C06"/>
     <w:multiLevelType w:val="hybridMultilevel"/>
     <w:tmpl w:val="6F046B00"/>
@@ -1933,7 +2839,7 @@
       </w:rPr>
     </w:lvl>
   </w:abstractNum>
-  <w:abstractNum w:abstractNumId="6">
+  <w:abstractNum w:abstractNumId="7">
     <w:nsid w:val="57D31388"/>
     <w:multiLevelType w:val="hybridMultilevel"/>
     <w:tmpl w:val="372041E0"/>
@@ -2046,7 +2952,147 @@
       </w:rPr>
     </w:lvl>
   </w:abstractNum>
-  <w:abstractNum w:abstractNumId="7">
+  <w:abstractNum w:abstractNumId="8">
+    <w:nsid w:val="5A2A51BA"/>
+    <w:multiLevelType w:val="hybridMultilevel"/>
+    <w:tmpl w:val="41BAE32C"/>
+    <w:lvl w:ilvl="0" w:tplc="B15C9544">
+      <w:start w:val="1"/>
+      <w:numFmt w:val="bullet"/>
+      <w:lvlText w:val="•"/>
+      <w:lvlJc w:val="left"/>
+      <w:pPr>
+        <w:tabs>
+          <w:tab w:val="num" w:pos="720"/>
+        </w:tabs>
+        <w:ind w:left="720" w:hanging="360"/>
+      </w:pPr>
+      <w:rPr>
+        <w:rFonts w:ascii="Arial" w:hAnsi="Arial" w:hint="default"/>
+      </w:rPr>
+    </w:lvl>
+    <w:lvl w:ilvl="1" w:tplc="C3D2D3AA">
+      <w:start w:val="1"/>
+      <w:numFmt w:val="bullet"/>
+      <w:lvlText w:val="•"/>
+      <w:lvlJc w:val="left"/>
+      <w:pPr>
+        <w:tabs>
+          <w:tab w:val="num" w:pos="1440"/>
+        </w:tabs>
+        <w:ind w:left="1440" w:hanging="360"/>
+      </w:pPr>
+      <w:rPr>
+        <w:rFonts w:ascii="Arial" w:hAnsi="Arial" w:hint="default"/>
+      </w:rPr>
+    </w:lvl>
+    <w:lvl w:ilvl="2" w:tplc="9A706B30" w:tentative="1">
+      <w:start w:val="1"/>
+      <w:numFmt w:val="bullet"/>
+      <w:lvlText w:val="•"/>
+      <w:lvlJc w:val="left"/>
+      <w:pPr>
+        <w:tabs>
+          <w:tab w:val="num" w:pos="2160"/>
+        </w:tabs>
+        <w:ind w:left="2160" w:hanging="360"/>
+      </w:pPr>
+      <w:rPr>
+        <w:rFonts w:ascii="Arial" w:hAnsi="Arial" w:hint="default"/>
+      </w:rPr>
+    </w:lvl>
+    <w:lvl w:ilvl="3" w:tplc="89A86FD0" w:tentative="1">
+      <w:start w:val="1"/>
+      <w:numFmt w:val="bullet"/>
+      <w:lvlText w:val="•"/>
+      <w:lvlJc w:val="left"/>
+      <w:pPr>
+        <w:tabs>
+          <w:tab w:val="num" w:pos="2880"/>
+        </w:tabs>
+        <w:ind w:left="2880" w:hanging="360"/>
+      </w:pPr>
+      <w:rPr>
+        <w:rFonts w:ascii="Arial" w:hAnsi="Arial" w:hint="default"/>
+      </w:rPr>
+    </w:lvl>
+    <w:lvl w:ilvl="4" w:tplc="E2A8E27A" w:tentative="1">
+      <w:start w:val="1"/>
+      <w:numFmt w:val="bullet"/>
+      <w:lvlText w:val="•"/>
+      <w:lvlJc w:val="left"/>
+      <w:pPr>
+        <w:tabs>
+          <w:tab w:val="num" w:pos="3600"/>
+        </w:tabs>
+        <w:ind w:left="3600" w:hanging="360"/>
+      </w:pPr>
+      <w:rPr>
+        <w:rFonts w:ascii="Arial" w:hAnsi="Arial" w:hint="default"/>
+      </w:rPr>
+    </w:lvl>
+    <w:lvl w:ilvl="5" w:tplc="207C8CFC" w:tentative="1">
+      <w:start w:val="1"/>
+      <w:numFmt w:val="bullet"/>
+      <w:lvlText w:val="•"/>
+      <w:lvlJc w:val="left"/>
+      <w:pPr>
+        <w:tabs>
+          <w:tab w:val="num" w:pos="4320"/>
+        </w:tabs>
+        <w:ind w:left="4320" w:hanging="360"/>
+      </w:pPr>
+      <w:rPr>
+        <w:rFonts w:ascii="Arial" w:hAnsi="Arial" w:hint="default"/>
+      </w:rPr>
+    </w:lvl>
+    <w:lvl w:ilvl="6" w:tplc="1C0AF46C" w:tentative="1">
+      <w:start w:val="1"/>
+      <w:numFmt w:val="bullet"/>
+      <w:lvlText w:val="•"/>
+      <w:lvlJc w:val="left"/>
+      <w:pPr>
+        <w:tabs>
+          <w:tab w:val="num" w:pos="5040"/>
+        </w:tabs>
+        <w:ind w:left="5040" w:hanging="360"/>
+      </w:pPr>
+      <w:rPr>
+        <w:rFonts w:ascii="Arial" w:hAnsi="Arial" w:hint="default"/>
+      </w:rPr>
+    </w:lvl>
+    <w:lvl w:ilvl="7" w:tplc="5DB2C93E" w:tentative="1">
+      <w:start w:val="1"/>
+      <w:numFmt w:val="bullet"/>
+      <w:lvlText w:val="•"/>
+      <w:lvlJc w:val="left"/>
+      <w:pPr>
+        <w:tabs>
+          <w:tab w:val="num" w:pos="5760"/>
+        </w:tabs>
+        <w:ind w:left="5760" w:hanging="360"/>
+      </w:pPr>
+      <w:rPr>
+        <w:rFonts w:ascii="Arial" w:hAnsi="Arial" w:hint="default"/>
+      </w:rPr>
+    </w:lvl>
+    <w:lvl w:ilvl="8" w:tplc="FAC88A9C" w:tentative="1">
+      <w:start w:val="1"/>
+      <w:numFmt w:val="bullet"/>
+      <w:lvlText w:val="•"/>
+      <w:lvlJc w:val="left"/>
+      <w:pPr>
+        <w:tabs>
+          <w:tab w:val="num" w:pos="6480"/>
+        </w:tabs>
+        <w:ind w:left="6480" w:hanging="360"/>
+      </w:pPr>
+      <w:rPr>
+        <w:rFonts w:ascii="Arial" w:hAnsi="Arial" w:hint="default"/>
+      </w:rPr>
+    </w:lvl>
+  </w:abstractNum>
+  <w:abstractNum w:abstractNumId="9">
     <w:nsid w:val="5E580F68"/>
     <w:multiLevelType w:val="hybridMultilevel"/>
     <w:tmpl w:val="663C7DEE"/>
@@ -2186,7 +3232,7 @@
       </w:rPr>
     </w:lvl>
   </w:abstractNum>
-  <w:abstractNum w:abstractNumId="8">
+  <w:abstractNum w:abstractNumId="10">
     <w:nsid w:val="69553C61"/>
     <w:multiLevelType w:val="hybridMultilevel"/>
     <w:tmpl w:val="2AB0FCC4"/>
@@ -2326,7 +3372,7 @@
       </w:rPr>
     </w:lvl>
   </w:abstractNum>
-  <w:abstractNum w:abstractNumId="9">
+  <w:abstractNum w:abstractNumId="11">
     <w:nsid w:val="739D181F"/>
     <w:multiLevelType w:val="hybridMultilevel"/>
     <w:tmpl w:val="45984740"/>
@@ -2466,7 +3512,147 @@
       </w:rPr>
     </w:lvl>
   </w:abstractNum>
-  <w:abstractNum w:abstractNumId="10">
+  <w:abstractNum w:abstractNumId="12">
+    <w:nsid w:val="79F02F0D"/>
+    <w:multiLevelType w:val="hybridMultilevel"/>
+    <w:tmpl w:val="9B5ED4A6"/>
+    <w:lvl w:ilvl="0" w:tplc="91944438">
+      <w:start w:val="1"/>
+      <w:numFmt w:val="bullet"/>
+      <w:lvlText w:val="•"/>
+      <w:lvlJc w:val="left"/>
+      <w:pPr>
+        <w:tabs>
+          <w:tab w:val="num" w:pos="720"/>
+        </w:tabs>
+        <w:ind w:left="720" w:hanging="360"/>
+      </w:pPr>
+      <w:rPr>
+        <w:rFonts w:ascii="Arial" w:hAnsi="Arial" w:hint="default"/>
+      </w:rPr>
+    </w:lvl>
+    <w:lvl w:ilvl="1" w:tplc="91923806" w:tentative="1">
+      <w:start w:val="1"/>
+      <w:numFmt w:val="bullet"/>
+      <w:lvlText w:val="•"/>
+      <w:lvlJc w:val="left"/>
+      <w:pPr>
+        <w:tabs>
+          <w:tab w:val="num" w:pos="1440"/>
+        </w:tabs>
+        <w:ind w:left="1440" w:hanging="360"/>
+      </w:pPr>
+      <w:rPr>
+        <w:rFonts w:ascii="Arial" w:hAnsi="Arial" w:hint="default"/>
+      </w:rPr>
+    </w:lvl>
+    <w:lvl w:ilvl="2" w:tplc="AE240A8A" w:tentative="1">
+      <w:start w:val="1"/>
+      <w:numFmt w:val="bullet"/>
+      <w:lvlText w:val="•"/>
+      <w:lvlJc w:val="left"/>
+      <w:pPr>
+        <w:tabs>
+          <w:tab w:val="num" w:pos="2160"/>
+        </w:tabs>
+        <w:ind w:left="2160" w:hanging="360"/>
+      </w:pPr>
+      <w:rPr>
+        <w:rFonts w:ascii="Arial" w:hAnsi="Arial" w:hint="default"/>
+      </w:rPr>
+    </w:lvl>
+    <w:lvl w:ilvl="3" w:tplc="C7861CEA" w:tentative="1">
+      <w:start w:val="1"/>
+      <w:numFmt w:val="bullet"/>
+      <w:lvlText w:val="•"/>
+      <w:lvlJc w:val="left"/>
+      <w:pPr>
+        <w:tabs>
+          <w:tab w:val="num" w:pos="2880"/>
+        </w:tabs>
+        <w:ind w:left="2880" w:hanging="360"/>
+      </w:pPr>
+      <w:rPr>
+        <w:rFonts w:ascii="Arial" w:hAnsi="Arial" w:hint="default"/>
+      </w:rPr>
+    </w:lvl>
+    <w:lvl w:ilvl="4" w:tplc="941A28C8" w:tentative="1">
+      <w:start w:val="1"/>
+      <w:numFmt w:val="bullet"/>
+      <w:lvlText w:val="•"/>
+      <w:lvlJc w:val="left"/>
+      <w:pPr>
+        <w:tabs>
+          <w:tab w:val="num" w:pos="3600"/>
+        </w:tabs>
+        <w:ind w:left="3600" w:hanging="360"/>
+      </w:pPr>
+      <w:rPr>
+        <w:rFonts w:ascii="Arial" w:hAnsi="Arial" w:hint="default"/>
+      </w:rPr>
+    </w:lvl>
+    <w:lvl w:ilvl="5" w:tplc="F6FA5C7A" w:tentative="1">
+      <w:start w:val="1"/>
+      <w:numFmt w:val="bullet"/>
+      <w:lvlText w:val="•"/>
+      <w:lvlJc w:val="left"/>
+      <w:pPr>
+        <w:tabs>
+          <w:tab w:val="num" w:pos="4320"/>
+        </w:tabs>
+        <w:ind w:left="4320" w:hanging="360"/>
+      </w:pPr>
+      <w:rPr>
+        <w:rFonts w:ascii="Arial" w:hAnsi="Arial" w:hint="default"/>
+      </w:rPr>
+    </w:lvl>
+    <w:lvl w:ilvl="6" w:tplc="1832BC52" w:tentative="1">
+      <w:start w:val="1"/>
+      <w:numFmt w:val="bullet"/>
+      <w:lvlText w:val="•"/>
+      <w:lvlJc w:val="left"/>
+      <w:pPr>
+        <w:tabs>
+          <w:tab w:val="num" w:pos="5040"/>
+        </w:tabs>
+        <w:ind w:left="5040" w:hanging="360"/>
+      </w:pPr>
+      <w:rPr>
+        <w:rFonts w:ascii="Arial" w:hAnsi="Arial" w:hint="default"/>
+      </w:rPr>
+    </w:lvl>
+    <w:lvl w:ilvl="7" w:tplc="285CCB50" w:tentative="1">
+      <w:start w:val="1"/>
+      <w:numFmt w:val="bullet"/>
+      <w:lvlText w:val="•"/>
+      <w:lvlJc w:val="left"/>
+      <w:pPr>
+        <w:tabs>
+          <w:tab w:val="num" w:pos="5760"/>
+        </w:tabs>
+        <w:ind w:left="5760" w:hanging="360"/>
+      </w:pPr>
+      <w:rPr>
+        <w:rFonts w:ascii="Arial" w:hAnsi="Arial" w:hint="default"/>
+      </w:rPr>
+    </w:lvl>
+    <w:lvl w:ilvl="8" w:tplc="3B9AFC20" w:tentative="1">
+      <w:start w:val="1"/>
+      <w:numFmt w:val="bullet"/>
+      <w:lvlText w:val="•"/>
+      <w:lvlJc w:val="left"/>
+      <w:pPr>
+        <w:tabs>
+          <w:tab w:val="num" w:pos="6480"/>
+        </w:tabs>
+        <w:ind w:left="6480" w:hanging="360"/>
+      </w:pPr>
+      <w:rPr>
+        <w:rFonts w:ascii="Arial" w:hAnsi="Arial" w:hint="default"/>
+      </w:rPr>
+    </w:lvl>
+  </w:abstractNum>
+  <w:abstractNum w:abstractNumId="13">
     <w:nsid w:val="7E2A53CF"/>
     <w:multiLevelType w:val="hybridMultilevel"/>
     <w:tmpl w:val="0158C438"/>
@@ -2607,16 +3793,16 @@
     </w:lvl>
   </w:abstractNum>
   <w:num w:numId="1">
-    <w:abstractNumId w:val="6"/>
+    <w:abstractNumId w:val="7"/>
   </w:num>
   <w:num w:numId="2">
-    <w:abstractNumId w:val="8"/>
+    <w:abstractNumId w:val="10"/>
   </w:num>
   <w:num w:numId="3">
-    <w:abstractNumId w:val="7"/>
+    <w:abstractNumId w:val="9"/>
   </w:num>
   <w:num w:numId="4">
-    <w:abstractNumId w:val="10"/>
+    <w:abstractNumId w:val="13"/>
   </w:num>
   <w:num w:numId="5">
     <w:abstractNumId w:val="0"/>
@@ -2628,7 +3814,7 @@
     <w:abstractNumId w:val="2"/>
   </w:num>
   <w:num w:numId="8">
-    <w:abstractNumId w:val="9"/>
+    <w:abstractNumId w:val="11"/>
   </w:num>
   <w:num w:numId="9">
     <w:abstractNumId w:val="3"/>
@@ -2637,6 +3823,15 @@
     <w:abstractNumId w:val="4"/>
   </w:num>
   <w:num w:numId="11">
+    <w:abstractNumId w:val="6"/>
+  </w:num>
+  <w:num w:numId="12">
+    <w:abstractNumId w:val="12"/>
+  </w:num>
+  <w:num w:numId="13">
+    <w:abstractNumId w:val="8"/>
+  </w:num>
+  <w:num w:numId="14">
     <w:abstractNumId w:val="5"/>
   </w:num>
 </w:numbering>
@@ -4353,7 +5548,7 @@
 </file>
 
 <file path=customXml/itemProps1.xml><?xml version="1.0" encoding="utf-8"?>
-<ds:datastoreItem xmlns:ds="http://schemas.openxmlformats.org/officeDocument/2006/customXml" ds:itemID="{74B60173-B24C-C146-A3E8-B67CA3ADBB4A}">
+<ds:datastoreItem xmlns:ds="http://schemas.openxmlformats.org/officeDocument/2006/customXml" ds:itemID="{194FB7B9-C7CE-5443-9A9E-6142045C1F96}">
   <ds:schemaRefs>
     <ds:schemaRef ds:uri="http://schemas.openxmlformats.org/officeDocument/2006/bibliography"/>
   </ds:schemaRefs>

</xml_diff>